<commit_message>
Mise au propose du cahier des charges
</commit_message>
<xml_diff>
--- a/Document/M3 cahier des charges.docx
+++ b/Document/M3 cahier des charges.docx
@@ -1,6 +1,6 @@
 
 <file path=word/document.xml><?xml version="1.0" encoding="utf-8"?>
-<w:document xmlns:wpc="http://schemas.microsoft.com/office/word/2010/wordprocessingCanvas" xmlns:cx="http://schemas.microsoft.com/office/drawing/2014/chartex" xmlns:cx1="http://schemas.microsoft.com/office/drawing/2015/9/8/chartex" xmlns:cx2="http://schemas.microsoft.com/office/drawing/2015/10/21/chartex" xmlns:cx3="http://schemas.microsoft.com/office/drawing/2016/5/9/chartex" xmlns:cx4="http://schemas.microsoft.com/office/drawing/2016/5/10/chartex" xmlns:cx5="http://schemas.microsoft.com/office/drawing/2016/5/11/chartex" xmlns:cx6="http://schemas.microsoft.com/office/drawing/2016/5/12/chartex" xmlns:cx7="http://schemas.microsoft.com/office/drawing/2016/5/13/chartex" xmlns:cx8="http://schemas.microsoft.com/office/drawing/2016/5/14/chartex" xmlns:mc="http://schemas.openxmlformats.org/markup-compatibility/2006" xmlns:aink="http://schemas.microsoft.com/office/drawing/2016/ink" xmlns:am3d="http://schemas.microsoft.com/office/drawing/2017/model3d" xmlns:o="urn:schemas-microsoft-com:office:office" xmlns:oel="http://schemas.microsoft.com/office/2019/extlst" xmlns:r="http://schemas.openxmlformats.org/officeDocument/2006/relationships" xmlns:m="http://schemas.openxmlformats.org/officeDocument/2006/math" xmlns:v="urn:schemas-microsoft-com:vml" xmlns:wp14="http://schemas.microsoft.com/office/word/2010/wordprocessingDrawing" xmlns:wp="http://schemas.openxmlformats.org/drawingml/2006/wordprocessingDrawing" xmlns:w10="urn:schemas-microsoft-com:office:word" xmlns:w="http://schemas.openxmlformats.org/wordprocessingml/2006/main" xmlns:w14="http://schemas.microsoft.com/office/word/2010/wordml" xmlns:w15="http://schemas.microsoft.com/office/word/2012/wordml" xmlns:w16cex="http://schemas.microsoft.com/office/word/2018/wordml/cex" xmlns:w16cid="http://schemas.microsoft.com/office/word/2016/wordml/cid" xmlns:w16="http://schemas.microsoft.com/office/word/2018/wordml" xmlns:w16du="http://schemas.microsoft.com/office/word/2023/wordml/word16du" xmlns:w16sdtdh="http://schemas.microsoft.com/office/word/2020/wordml/sdtdatahash" xmlns:w16se="http://schemas.microsoft.com/office/word/2015/wordml/symex" xmlns:wpg="http://schemas.microsoft.com/office/word/2010/wordprocessingGroup" xmlns:wpi="http://schemas.microsoft.com/office/word/2010/wordprocessingInk" xmlns:wne="http://schemas.microsoft.com/office/word/2006/wordml" xmlns:wps="http://schemas.microsoft.com/office/word/2010/wordprocessingShape" mc:Ignorable="w14 w15 w16se w16cid w16 w16cex w16sdtdh w16du wp14">
+<w:document xmlns:wpc="http://schemas.microsoft.com/office/word/2010/wordprocessingCanvas" xmlns:cx="http://schemas.microsoft.com/office/drawing/2014/chartex" xmlns:cx1="http://schemas.microsoft.com/office/drawing/2015/9/8/chartex" xmlns:cx2="http://schemas.microsoft.com/office/drawing/2015/10/21/chartex" xmlns:cx3="http://schemas.microsoft.com/office/drawing/2016/5/9/chartex" xmlns:cx4="http://schemas.microsoft.com/office/drawing/2016/5/10/chartex" xmlns:cx5="http://schemas.microsoft.com/office/drawing/2016/5/11/chartex" xmlns:cx6="http://schemas.microsoft.com/office/drawing/2016/5/12/chartex" xmlns:cx7="http://schemas.microsoft.com/office/drawing/2016/5/13/chartex" xmlns:cx8="http://schemas.microsoft.com/office/drawing/2016/5/14/chartex" xmlns:mc="http://schemas.openxmlformats.org/markup-compatibility/2006" xmlns:aink="http://schemas.microsoft.com/office/drawing/2016/ink" xmlns:am3d="http://schemas.microsoft.com/office/drawing/2017/model3d" xmlns:o="urn:schemas-microsoft-com:office:office" xmlns:oel="http://schemas.microsoft.com/office/2019/extlst" xmlns:r="http://schemas.openxmlformats.org/officeDocument/2006/relationships" xmlns:m="http://schemas.openxmlformats.org/officeDocument/2006/math" xmlns:v="urn:schemas-microsoft-com:vml" xmlns:wp14="http://schemas.microsoft.com/office/word/2010/wordprocessingDrawing" xmlns:wp="http://schemas.openxmlformats.org/drawingml/2006/wordprocessingDrawing" xmlns:w10="urn:schemas-microsoft-com:office:word" xmlns:w="http://schemas.openxmlformats.org/wordprocessingml/2006/main" xmlns:w14="http://schemas.microsoft.com/office/word/2010/wordml" xmlns:w15="http://schemas.microsoft.com/office/word/2012/wordml" xmlns:w16cex="http://schemas.microsoft.com/office/word/2018/wordml/cex" xmlns:w16cid="http://schemas.microsoft.com/office/word/2016/wordml/cid" xmlns:w16="http://schemas.microsoft.com/office/word/2018/wordml" xmlns:w16du="http://schemas.microsoft.com/office/word/2023/wordml/word16du" xmlns:w16sdtdh="http://schemas.microsoft.com/office/word/2020/wordml/sdtdatahash" xmlns:w16sdtfl="http://schemas.microsoft.com/office/word/2024/wordml/sdtformatlock" xmlns:w16se="http://schemas.microsoft.com/office/word/2015/wordml/symex" xmlns:wpg="http://schemas.microsoft.com/office/word/2010/wordprocessingGroup" xmlns:wpi="http://schemas.microsoft.com/office/word/2010/wordprocessingInk" xmlns:wne="http://schemas.microsoft.com/office/word/2006/wordml" xmlns:wps="http://schemas.microsoft.com/office/word/2010/wordprocessingShape" mc:Ignorable="w14 w15 w16se w16cid w16 w16cex w16sdtdh w16sdtfl w16du wp14">
   <w:body>
     <w:bookmarkStart w:id="0" w:name="_Toc175739171" w:displacedByCustomXml="next"/>
     <w:sdt>
@@ -11,6 +11,7 @@
           <w:docPartUnique/>
         </w:docPartObj>
       </w:sdtPr>
+      <w:sdtEndPr/>
       <w:sdtContent>
         <w:p/>
         <w:tbl>
@@ -27,7 +28,7 @@
             <w:tblLook w:val="04A0" w:firstRow="1" w:lastRow="0" w:firstColumn="1" w:lastColumn="0" w:noHBand="0" w:noVBand="1"/>
           </w:tblPr>
           <w:tblGrid>
-            <w:gridCol w:w="7276"/>
+            <w:gridCol w:w="7246"/>
           </w:tblGrid>
           <w:tr>
             <w:tc>
@@ -50,6 +51,7 @@
                   <w:dataBinding w:prefixMappings="xmlns:ns0='http://schemas.openxmlformats.org/package/2006/metadata/core-properties' xmlns:ns1='http://purl.org/dc/elements/1.1/'" w:xpath="/ns0:coreProperties[1]/ns1:title[1]" w:storeItemID="{6C3C8BC8-F283-45AE-878A-BAB7291924A1}"/>
                   <w:text/>
                 </w:sdtPr>
+                <w:sdtEndPr/>
                 <w:sdtContent>
                   <w:p>
                     <w:pPr>
@@ -69,7 +71,25 @@
                         <w:sz w:val="88"/>
                         <w:szCs w:val="88"/>
                       </w:rPr>
-                      <w:t>Mandat de Projet : M2Automatisation et Robotique</w:t>
+                      <w:t>Cahier des charges</w:t>
+                    </w:r>
+                    <w:r>
+                      <w:rPr>
+                        <w:rFonts w:eastAsiaTheme="majorEastAsia" w:cstheme="majorBidi"/>
+                        <w:color w:val="4F81BD" w:themeColor="accent1"/>
+                        <w:sz w:val="88"/>
+                        <w:szCs w:val="88"/>
+                      </w:rPr>
+                      <w:t xml:space="preserve"> M</w:t>
+                    </w:r>
+                    <w:r>
+                      <w:rPr>
+                        <w:rFonts w:eastAsiaTheme="majorEastAsia" w:cstheme="majorBidi"/>
+                        <w:color w:val="4F81BD" w:themeColor="accent1"/>
+                        <w:sz w:val="88"/>
+                        <w:szCs w:val="88"/>
+                      </w:rPr>
+                      <w:t>3 Programmation</w:t>
                     </w:r>
                   </w:p>
                 </w:sdtContent>
@@ -92,6 +112,7 @@
                 <w:dataBinding w:prefixMappings="xmlns:ns0='http://schemas.openxmlformats.org/package/2006/metadata/core-properties' xmlns:ns1='http://purl.org/dc/elements/1.1/'" w:xpath="/ns0:coreProperties[1]/ns1:subject[1]" w:storeItemID="{6C3C8BC8-F283-45AE-878A-BAB7291924A1}"/>
                 <w:text/>
               </w:sdtPr>
+              <w:sdtEndPr/>
               <w:sdtContent>
                 <w:tc>
                   <w:tcPr>
@@ -117,31 +138,7 @@
                         <w:sz w:val="24"/>
                         <w:szCs w:val="24"/>
                       </w:rPr>
-                      <w:t>M</w:t>
-                    </w:r>
-                    <w:r>
-                      <w:rPr>
-                        <w:color w:val="365F91" w:themeColor="accent1" w:themeShade="BF"/>
-                        <w:sz w:val="24"/>
-                        <w:szCs w:val="24"/>
-                      </w:rPr>
-                      <w:t>2</w:t>
-                    </w:r>
-                    <w:r>
-                      <w:rPr>
-                        <w:color w:val="365F91" w:themeColor="accent1" w:themeShade="BF"/>
-                        <w:sz w:val="24"/>
-                        <w:szCs w:val="24"/>
-                      </w:rPr>
-                      <w:t xml:space="preserve"> </w:t>
-                    </w:r>
-                    <w:r>
-                      <w:rPr>
-                        <w:color w:val="365F91" w:themeColor="accent1" w:themeShade="BF"/>
-                        <w:sz w:val="24"/>
-                        <w:szCs w:val="24"/>
-                      </w:rPr>
-                      <w:t>Automatisation et Robotique</w:t>
+                      <w:t>M3 programmation</w:t>
                     </w:r>
                   </w:p>
                 </w:tc>
@@ -184,6 +181,7 @@
                   <w:dataBinding w:prefixMappings="xmlns:ns0='http://schemas.openxmlformats.org/package/2006/metadata/core-properties' xmlns:ns1='http://purl.org/dc/elements/1.1/'" w:xpath="/ns0:coreProperties[1]/ns1:creator[1]" w:storeItemID="{6C3C8BC8-F283-45AE-878A-BAB7291924A1}"/>
                   <w:text/>
                 </w:sdtPr>
+                <w:sdtEndPr/>
                 <w:sdtContent>
                   <w:p>
                     <w:pPr>
@@ -217,8 +215,18 @@
                         <w:sz w:val="28"/>
                         <w:szCs w:val="28"/>
                       </w:rPr>
-                      <w:t>TINFEE1</w:t>
+                      <w:t xml:space="preserve">et Lucas </w:t>
                     </w:r>
+                    <w:proofErr w:type="spellStart"/>
+                    <w:r>
+                      <w:rPr>
+                        <w:color w:val="4F81BD" w:themeColor="accent1"/>
+                        <w:sz w:val="28"/>
+                        <w:szCs w:val="28"/>
+                      </w:rPr>
+                      <w:t>Domon</w:t>
+                    </w:r>
+                    <w:proofErr w:type="spellEnd"/>
                   </w:p>
                 </w:sdtContent>
               </w:sdt>
@@ -236,13 +244,14 @@
                     <w:docPart w:val="A02AA5C2A51C4072B338A16F18857025"/>
                   </w:placeholder>
                   <w:dataBinding w:prefixMappings="xmlns:ns0='http://schemas.microsoft.com/office/2006/coverPageProps'" w:xpath="/ns0:CoverPageProperties[1]/ns0:PublishDate[1]" w:storeItemID="{55AF091B-3C7A-41E3-B477-F2FDAA23CFDA}"/>
-                  <w:date w:fullDate="2024-12-02T00:00:00Z">
+                  <w:date w:fullDate="2025-03-24T00:00:00Z">
                     <w:dateFormat w:val="dd/MM/yyyy"/>
                     <w:lid w:val="fr-FR"/>
                     <w:storeMappedDataAs w:val="dateTime"/>
                     <w:calendar w:val="gregorian"/>
                   </w:date>
                 </w:sdtPr>
+                <w:sdtEndPr/>
                 <w:sdtContent>
                   <w:p>
                     <w:pPr>
@@ -260,7 +269,7 @@
                         <w:szCs w:val="28"/>
                         <w:lang w:val="fr-FR"/>
                       </w:rPr>
-                      <w:t>02/12/2024</w:t>
+                      <w:t>24/03/2025</w:t>
                     </w:r>
                   </w:p>
                 </w:sdtContent>
@@ -292,51 +301,21 @@
                   <w:rPr>
                     <w:color w:val="4F81BD" w:themeColor="accent1"/>
                   </w:rPr>
-                  <w:t>M.Grüter</w:t>
+                  <w:t>M.</w:t>
+                </w:r>
+                <w:r>
+                  <w:rPr>
+                    <w:color w:val="4F81BD" w:themeColor="accent1"/>
+                  </w:rPr>
+                  <w:t>Conus</w:t>
                 </w:r>
                 <w:proofErr w:type="spellEnd"/>
                 <w:r>
                   <w:rPr>
                     <w:color w:val="4F81BD" w:themeColor="accent1"/>
                   </w:rPr>
-                  <w:t xml:space="preserve">, </w:t>
+                  <w:t>, M.</w:t>
                 </w:r>
-                <w:proofErr w:type="spellStart"/>
-                <w:proofErr w:type="gramStart"/>
-                <w:r>
-                  <w:rPr>
-                    <w:color w:val="4F81BD" w:themeColor="accent1"/>
-                  </w:rPr>
-                  <w:t>M.P</w:t>
-                </w:r>
-                <w:r>
-                  <w:rPr>
-                    <w:color w:val="4F81BD" w:themeColor="accent1"/>
-                  </w:rPr>
-                  <w:t>e</w:t>
-                </w:r>
-                <w:r>
-                  <w:rPr>
-                    <w:color w:val="4F81BD" w:themeColor="accent1"/>
-                  </w:rPr>
-                  <w:t>tignat</w:t>
-                </w:r>
-                <w:proofErr w:type="spellEnd"/>
-                <w:proofErr w:type="gramEnd"/>
-                <w:r>
-                  <w:rPr>
-                    <w:color w:val="4F81BD" w:themeColor="accent1"/>
-                  </w:rPr>
-                  <w:t xml:space="preserve">, </w:t>
-                </w:r>
-                <w:proofErr w:type="spellStart"/>
-                <w:r>
-                  <w:rPr>
-                    <w:color w:val="4F81BD" w:themeColor="accent1"/>
-                  </w:rPr>
-                  <w:t>M.Caillet</w:t>
-                </w:r>
-                <w:proofErr w:type="spellEnd"/>
               </w:p>
             </w:tc>
           </w:tr>
@@ -1492,1834 +1471,22 @@
     <w:p>
       <w:pPr>
         <w:pStyle w:val="Titre1"/>
-        <w:rPr>
-          <w:lang w:val="fr-CH"/>
-        </w:rPr>
-      </w:pPr>
-      <w:bookmarkStart w:id="1" w:name="_Toc181788112"/>
+      </w:pPr>
       <w:r>
-        <w:rPr>
-          <w:lang w:val="fr-CH"/>
-        </w:rPr>
         <w:lastRenderedPageBreak/>
-        <w:t>Directive générale</w:t>
-      </w:r>
-      <w:bookmarkEnd w:id="1"/>
-    </w:p>
-    <w:p>
-      <w:pPr>
-        <w:pStyle w:val="Titre2"/>
-      </w:pPr>
-      <w:bookmarkStart w:id="2" w:name="_Toc181788113"/>
-      <w:r>
-        <w:t>Livrables</w:t>
-      </w:r>
-      <w:bookmarkEnd w:id="2"/>
-    </w:p>
-    <w:p>
-      <w:pPr>
-        <w:pStyle w:val="Paragraphedeliste"/>
-        <w:numPr>
-          <w:ilvl w:val="0"/>
-          <w:numId w:val="5"/>
-        </w:numPr>
-      </w:pPr>
-      <w:r>
-        <w:t xml:space="preserve">Projet </w:t>
-      </w:r>
-      <w:proofErr w:type="spellStart"/>
-      <w:r>
-        <w:t>codesys</w:t>
-      </w:r>
-      <w:proofErr w:type="spellEnd"/>
-    </w:p>
-    <w:p>
-      <w:pPr>
-        <w:pStyle w:val="Paragraphedeliste"/>
-        <w:numPr>
-          <w:ilvl w:val="0"/>
-          <w:numId w:val="5"/>
-        </w:numPr>
-      </w:pPr>
-      <w:r>
-        <w:t>Liste de contrôle</w:t>
+        <w:t>Test</w:t>
       </w:r>
     </w:p>
     <w:p>
       <w:pPr>
-        <w:pStyle w:val="Titre2"/>
-      </w:pPr>
-      <w:bookmarkStart w:id="3" w:name="_Toc181788114"/>
-      <w:r>
-        <w:t>Horaire de travail</w:t>
-      </w:r>
-      <w:bookmarkEnd w:id="3"/>
-    </w:p>
-    <w:tbl>
-      <w:tblPr>
-        <w:tblStyle w:val="Tableausimple4"/>
-        <w:tblW w:w="0" w:type="auto"/>
-        <w:tblLook w:val="04A0" w:firstRow="1" w:lastRow="0" w:firstColumn="1" w:lastColumn="0" w:noHBand="0" w:noVBand="1"/>
-      </w:tblPr>
-      <w:tblGrid>
-        <w:gridCol w:w="1418"/>
-        <w:gridCol w:w="2551"/>
-        <w:gridCol w:w="2127"/>
-        <w:gridCol w:w="2976"/>
-      </w:tblGrid>
-      <w:tr>
-        <w:trPr>
-          <w:cnfStyle w:val="100000000000" w:firstRow="1" w:lastRow="0" w:firstColumn="0" w:lastColumn="0" w:oddVBand="0" w:evenVBand="0" w:oddHBand="0" w:evenHBand="0" w:firstRowFirstColumn="0" w:firstRowLastColumn="0" w:lastRowFirstColumn="0" w:lastRowLastColumn="0"/>
-        </w:trPr>
-        <w:tc>
-          <w:tcPr>
-            <w:cnfStyle w:val="001000000000" w:firstRow="0" w:lastRow="0" w:firstColumn="1" w:lastColumn="0" w:oddVBand="0" w:evenVBand="0" w:oddHBand="0" w:evenHBand="0" w:firstRowFirstColumn="0" w:firstRowLastColumn="0" w:lastRowFirstColumn="0" w:lastRowLastColumn="0"/>
-            <w:tcW w:w="1418" w:type="dxa"/>
-            <w:tcBorders>
-              <w:bottom w:val="single" w:sz="4" w:space="0" w:color="auto"/>
-            </w:tcBorders>
-          </w:tcPr>
-          <w:p>
-            <w:pPr>
-              <w:spacing w:after="120"/>
-              <w:ind w:left="0"/>
-              <w:jc w:val="left"/>
-            </w:pPr>
-            <w:r>
-              <w:t>Jours</w:t>
-            </w:r>
-          </w:p>
-        </w:tc>
-        <w:tc>
-          <w:tcPr>
-            <w:tcW w:w="2551" w:type="dxa"/>
-            <w:tcBorders>
-              <w:bottom w:val="single" w:sz="4" w:space="0" w:color="auto"/>
-            </w:tcBorders>
-          </w:tcPr>
-          <w:p>
-            <w:pPr>
-              <w:spacing w:after="120"/>
-              <w:ind w:left="0"/>
-              <w:jc w:val="center"/>
-              <w:cnfStyle w:val="100000000000" w:firstRow="1" w:lastRow="0" w:firstColumn="0" w:lastColumn="0" w:oddVBand="0" w:evenVBand="0" w:oddHBand="0" w:evenHBand="0" w:firstRowFirstColumn="0" w:firstRowLastColumn="0" w:lastRowFirstColumn="0" w:lastRowLastColumn="0"/>
-            </w:pPr>
-            <w:r>
-              <w:t>Débuts</w:t>
-            </w:r>
-          </w:p>
-        </w:tc>
-        <w:tc>
-          <w:tcPr>
-            <w:tcW w:w="2127" w:type="dxa"/>
-            <w:tcBorders>
-              <w:bottom w:val="single" w:sz="4" w:space="0" w:color="auto"/>
-            </w:tcBorders>
-          </w:tcPr>
-          <w:p>
-            <w:pPr>
-              <w:spacing w:after="120"/>
-              <w:ind w:left="0"/>
-              <w:jc w:val="center"/>
-              <w:cnfStyle w:val="100000000000" w:firstRow="1" w:lastRow="0" w:firstColumn="0" w:lastColumn="0" w:oddVBand="0" w:evenVBand="0" w:oddHBand="0" w:evenHBand="0" w:firstRowFirstColumn="0" w:firstRowLastColumn="0" w:lastRowFirstColumn="0" w:lastRowLastColumn="0"/>
-            </w:pPr>
-            <w:r>
-              <w:t>Fin</w:t>
-            </w:r>
-          </w:p>
-        </w:tc>
-        <w:tc>
-          <w:tcPr>
-            <w:tcW w:w="2976" w:type="dxa"/>
-            <w:tcBorders>
-              <w:bottom w:val="single" w:sz="4" w:space="0" w:color="auto"/>
-            </w:tcBorders>
-          </w:tcPr>
-          <w:p>
-            <w:pPr>
-              <w:spacing w:after="120"/>
-              <w:ind w:left="0"/>
-              <w:jc w:val="right"/>
-              <w:cnfStyle w:val="100000000000" w:firstRow="1" w:lastRow="0" w:firstColumn="0" w:lastColumn="0" w:oddVBand="0" w:evenVBand="0" w:oddHBand="0" w:evenHBand="0" w:firstRowFirstColumn="0" w:firstRowLastColumn="0" w:lastRowFirstColumn="0" w:lastRowLastColumn="0"/>
-            </w:pPr>
-            <w:r>
-              <w:t>Spécificité</w:t>
-            </w:r>
-          </w:p>
-        </w:tc>
-      </w:tr>
-      <w:tr>
-        <w:trPr>
-          <w:cnfStyle w:val="000000100000" w:firstRow="0" w:lastRow="0" w:firstColumn="0" w:lastColumn="0" w:oddVBand="0" w:evenVBand="0" w:oddHBand="1" w:evenHBand="0" w:firstRowFirstColumn="0" w:firstRowLastColumn="0" w:lastRowFirstColumn="0" w:lastRowLastColumn="0"/>
-        </w:trPr>
-        <w:tc>
-          <w:tcPr>
-            <w:cnfStyle w:val="001000000000" w:firstRow="0" w:lastRow="0" w:firstColumn="1" w:lastColumn="0" w:oddVBand="0" w:evenVBand="0" w:oddHBand="0" w:evenHBand="0" w:firstRowFirstColumn="0" w:firstRowLastColumn="0" w:lastRowFirstColumn="0" w:lastRowLastColumn="0"/>
-            <w:tcW w:w="1418" w:type="dxa"/>
-            <w:tcBorders>
-              <w:top w:val="single" w:sz="4" w:space="0" w:color="auto"/>
-            </w:tcBorders>
-          </w:tcPr>
-          <w:p>
-            <w:pPr>
-              <w:spacing w:before="120" w:after="120"/>
-              <w:ind w:left="0"/>
-              <w:jc w:val="left"/>
-              <w:rPr>
-                <w:b w:val="0"/>
-                <w:bCs w:val="0"/>
-              </w:rPr>
-            </w:pPr>
-            <w:r>
-              <w:rPr>
-                <w:b w:val="0"/>
-                <w:bCs w:val="0"/>
-              </w:rPr>
-              <w:t>Lundi</w:t>
-            </w:r>
-          </w:p>
-        </w:tc>
-        <w:tc>
-          <w:tcPr>
-            <w:tcW w:w="2551" w:type="dxa"/>
-            <w:tcBorders>
-              <w:top w:val="single" w:sz="4" w:space="0" w:color="auto"/>
-            </w:tcBorders>
-          </w:tcPr>
-          <w:p>
-            <w:pPr>
-              <w:spacing w:before="120" w:after="120"/>
-              <w:ind w:left="0"/>
-              <w:jc w:val="center"/>
-              <w:cnfStyle w:val="000000100000" w:firstRow="0" w:lastRow="0" w:firstColumn="0" w:lastColumn="0" w:oddVBand="0" w:evenVBand="0" w:oddHBand="1" w:evenHBand="0" w:firstRowFirstColumn="0" w:firstRowLastColumn="0" w:lastRowFirstColumn="0" w:lastRowLastColumn="0"/>
-            </w:pPr>
-            <w:r>
-              <w:t>8h30</w:t>
-            </w:r>
-          </w:p>
-        </w:tc>
-        <w:tc>
-          <w:tcPr>
-            <w:tcW w:w="2127" w:type="dxa"/>
-            <w:tcBorders>
-              <w:top w:val="single" w:sz="4" w:space="0" w:color="auto"/>
-            </w:tcBorders>
-          </w:tcPr>
-          <w:p>
-            <w:pPr>
-              <w:spacing w:before="120" w:after="120"/>
-              <w:ind w:left="0"/>
-              <w:jc w:val="center"/>
-              <w:cnfStyle w:val="000000100000" w:firstRow="0" w:lastRow="0" w:firstColumn="0" w:lastColumn="0" w:oddVBand="0" w:evenVBand="0" w:oddHBand="1" w:evenHBand="0" w:firstRowFirstColumn="0" w:firstRowLastColumn="0" w:lastRowFirstColumn="0" w:lastRowLastColumn="0"/>
-            </w:pPr>
-            <w:r>
-              <w:t>12h40</w:t>
-            </w:r>
-          </w:p>
-        </w:tc>
-        <w:tc>
-          <w:tcPr>
-            <w:tcW w:w="2976" w:type="dxa"/>
-            <w:tcBorders>
-              <w:top w:val="single" w:sz="4" w:space="0" w:color="auto"/>
-            </w:tcBorders>
-          </w:tcPr>
-          <w:p>
-            <w:pPr>
-              <w:spacing w:before="120" w:after="120"/>
-              <w:ind w:left="0"/>
-              <w:jc w:val="center"/>
-              <w:cnfStyle w:val="000000100000" w:firstRow="0" w:lastRow="0" w:firstColumn="0" w:lastColumn="0" w:oddVBand="0" w:evenVBand="0" w:oddHBand="1" w:evenHBand="0" w:firstRowFirstColumn="0" w:firstRowLastColumn="0" w:lastRowFirstColumn="0" w:lastRowLastColumn="0"/>
-            </w:pPr>
-          </w:p>
-        </w:tc>
-      </w:tr>
-      <w:tr>
-        <w:tc>
-          <w:tcPr>
-            <w:cnfStyle w:val="001000000000" w:firstRow="0" w:lastRow="0" w:firstColumn="1" w:lastColumn="0" w:oddVBand="0" w:evenVBand="0" w:oddHBand="0" w:evenHBand="0" w:firstRowFirstColumn="0" w:firstRowLastColumn="0" w:lastRowFirstColumn="0" w:lastRowLastColumn="0"/>
-            <w:tcW w:w="1418" w:type="dxa"/>
-          </w:tcPr>
-          <w:p>
-            <w:pPr>
-              <w:spacing w:before="120" w:after="120"/>
-              <w:ind w:left="0"/>
-              <w:jc w:val="left"/>
-              <w:rPr>
-                <w:b w:val="0"/>
-                <w:bCs w:val="0"/>
-              </w:rPr>
-            </w:pPr>
-            <w:r>
-              <w:rPr>
-                <w:b w:val="0"/>
-                <w:bCs w:val="0"/>
-              </w:rPr>
-              <w:t>Mardi</w:t>
-            </w:r>
-          </w:p>
-        </w:tc>
-        <w:tc>
-          <w:tcPr>
-            <w:tcW w:w="2551" w:type="dxa"/>
-          </w:tcPr>
-          <w:p>
-            <w:pPr>
-              <w:spacing w:before="120" w:after="120"/>
-              <w:ind w:left="0"/>
-              <w:jc w:val="center"/>
-              <w:cnfStyle w:val="000000000000" w:firstRow="0" w:lastRow="0" w:firstColumn="0" w:lastColumn="0" w:oddVBand="0" w:evenVBand="0" w:oddHBand="0" w:evenHBand="0" w:firstRowFirstColumn="0" w:firstRowLastColumn="0" w:lastRowFirstColumn="0" w:lastRowLastColumn="0"/>
-            </w:pPr>
-            <w:r>
-              <w:t>12h40</w:t>
-            </w:r>
-          </w:p>
-        </w:tc>
-        <w:tc>
-          <w:tcPr>
-            <w:tcW w:w="2127" w:type="dxa"/>
-          </w:tcPr>
-          <w:p>
-            <w:pPr>
-              <w:spacing w:before="120" w:after="120"/>
-              <w:ind w:left="0"/>
-              <w:jc w:val="center"/>
-              <w:cnfStyle w:val="000000000000" w:firstRow="0" w:lastRow="0" w:firstColumn="0" w:lastColumn="0" w:oddVBand="0" w:evenVBand="0" w:oddHBand="0" w:evenHBand="0" w:firstRowFirstColumn="0" w:firstRowLastColumn="0" w:lastRowFirstColumn="0" w:lastRowLastColumn="0"/>
-            </w:pPr>
-            <w:r>
-              <w:t>16h55</w:t>
-            </w:r>
-          </w:p>
-        </w:tc>
-        <w:tc>
-          <w:tcPr>
-            <w:tcW w:w="2976" w:type="dxa"/>
-          </w:tcPr>
-          <w:p>
-            <w:pPr>
-              <w:spacing w:before="120" w:after="120"/>
-              <w:ind w:left="0"/>
-              <w:jc w:val="right"/>
-              <w:cnfStyle w:val="000000000000" w:firstRow="0" w:lastRow="0" w:firstColumn="0" w:lastColumn="0" w:oddVBand="0" w:evenVBand="0" w:oddHBand="0" w:evenHBand="0" w:firstRowFirstColumn="0" w:firstRowLastColumn="0" w:lastRowFirstColumn="0" w:lastRowLastColumn="0"/>
-            </w:pPr>
-            <w:r>
-              <w:t xml:space="preserve">2 fois jusqu’au 12 novembre </w:t>
-            </w:r>
-          </w:p>
-        </w:tc>
-      </w:tr>
-      <w:tr>
-        <w:trPr>
-          <w:cnfStyle w:val="000000100000" w:firstRow="0" w:lastRow="0" w:firstColumn="0" w:lastColumn="0" w:oddVBand="0" w:evenVBand="0" w:oddHBand="1" w:evenHBand="0" w:firstRowFirstColumn="0" w:firstRowLastColumn="0" w:lastRowFirstColumn="0" w:lastRowLastColumn="0"/>
-        </w:trPr>
-        <w:tc>
-          <w:tcPr>
-            <w:cnfStyle w:val="001000000000" w:firstRow="0" w:lastRow="0" w:firstColumn="1" w:lastColumn="0" w:oddVBand="0" w:evenVBand="0" w:oddHBand="0" w:evenHBand="0" w:firstRowFirstColumn="0" w:firstRowLastColumn="0" w:lastRowFirstColumn="0" w:lastRowLastColumn="0"/>
-            <w:tcW w:w="1418" w:type="dxa"/>
-          </w:tcPr>
-          <w:p>
-            <w:pPr>
-              <w:spacing w:before="120" w:after="120"/>
-              <w:ind w:left="0"/>
-              <w:jc w:val="left"/>
-              <w:rPr>
-                <w:b w:val="0"/>
-                <w:bCs w:val="0"/>
-              </w:rPr>
-            </w:pPr>
-            <w:r>
-              <w:rPr>
-                <w:b w:val="0"/>
-                <w:bCs w:val="0"/>
-              </w:rPr>
-              <w:t>Mercredi</w:t>
-            </w:r>
-          </w:p>
-        </w:tc>
-        <w:tc>
-          <w:tcPr>
-            <w:tcW w:w="2551" w:type="dxa"/>
-          </w:tcPr>
-          <w:p>
-            <w:pPr>
-              <w:spacing w:before="120" w:after="120"/>
-              <w:ind w:left="0"/>
-              <w:jc w:val="center"/>
-              <w:cnfStyle w:val="000000100000" w:firstRow="0" w:lastRow="0" w:firstColumn="0" w:lastColumn="0" w:oddVBand="0" w:evenVBand="0" w:oddHBand="1" w:evenHBand="0" w:firstRowFirstColumn="0" w:firstRowLastColumn="0" w:lastRowFirstColumn="0" w:lastRowLastColumn="0"/>
-            </w:pPr>
-            <w:r>
-              <w:t>11h55</w:t>
-            </w:r>
-          </w:p>
-        </w:tc>
-        <w:tc>
-          <w:tcPr>
-            <w:tcW w:w="2127" w:type="dxa"/>
-          </w:tcPr>
-          <w:p>
-            <w:pPr>
-              <w:spacing w:before="120" w:after="120"/>
-              <w:ind w:left="0"/>
-              <w:jc w:val="center"/>
-              <w:cnfStyle w:val="000000100000" w:firstRow="0" w:lastRow="0" w:firstColumn="0" w:lastColumn="0" w:oddVBand="0" w:evenVBand="0" w:oddHBand="1" w:evenHBand="0" w:firstRowFirstColumn="0" w:firstRowLastColumn="0" w:lastRowFirstColumn="0" w:lastRowLastColumn="0"/>
-            </w:pPr>
-            <w:r>
-              <w:t>12h40</w:t>
-            </w:r>
-          </w:p>
-        </w:tc>
-        <w:tc>
-          <w:tcPr>
-            <w:tcW w:w="2976" w:type="dxa"/>
-          </w:tcPr>
-          <w:p>
-            <w:pPr>
-              <w:spacing w:before="120" w:after="120"/>
-              <w:ind w:left="0"/>
-              <w:jc w:val="center"/>
-              <w:cnfStyle w:val="000000100000" w:firstRow="0" w:lastRow="0" w:firstColumn="0" w:lastColumn="0" w:oddVBand="0" w:evenVBand="0" w:oddHBand="1" w:evenHBand="0" w:firstRowFirstColumn="0" w:firstRowLastColumn="0" w:lastRowFirstColumn="0" w:lastRowLastColumn="0"/>
-            </w:pPr>
-          </w:p>
-        </w:tc>
-      </w:tr>
-    </w:tbl>
-    <w:p/>
-    <w:p>
-      <w:pPr>
-        <w:pStyle w:val="Titre1"/>
         <w:rPr>
-          <w:lang w:val="fr-CH"/>
-        </w:rPr>
-      </w:pPr>
-      <w:bookmarkStart w:id="4" w:name="_Toc181788115"/>
-      <w:r>
-        <w:rPr>
-          <w:lang w:val="fr-CH"/>
-        </w:rPr>
-        <w:t>Informations générales</w:t>
-      </w:r>
-      <w:bookmarkEnd w:id="4"/>
-    </w:p>
-    <w:p>
-      <w:pPr>
-        <w:pStyle w:val="Titre2"/>
-      </w:pPr>
-      <w:bookmarkStart w:id="5" w:name="_Toc181788116"/>
-      <w:r>
-        <w:t>Echéances</w:t>
-      </w:r>
-      <w:bookmarkEnd w:id="5"/>
-    </w:p>
-    <w:p>
-      <w:r>
-        <w:t xml:space="preserve">Le projet doit être rendu le </w:t>
-      </w:r>
-      <w:r>
-        <w:t>20</w:t>
-      </w:r>
-      <w:r>
-        <w:t xml:space="preserve"> janvier 2025</w:t>
-      </w:r>
-    </w:p>
-    <w:p>
-      <w:pPr>
-        <w:pStyle w:val="Titre2"/>
-      </w:pPr>
-      <w:bookmarkStart w:id="6" w:name="_Toc181788117"/>
-      <w:r>
-        <w:t>Jalons</w:t>
-      </w:r>
-      <w:bookmarkEnd w:id="6"/>
-    </w:p>
-    <w:tbl>
-      <w:tblPr>
-        <w:tblStyle w:val="Tableausimple4"/>
-        <w:tblW w:w="0" w:type="auto"/>
-        <w:tblLook w:val="04A0" w:firstRow="1" w:lastRow="0" w:firstColumn="1" w:lastColumn="0" w:noHBand="0" w:noVBand="1"/>
-      </w:tblPr>
-      <w:tblGrid>
-        <w:gridCol w:w="5812"/>
-        <w:gridCol w:w="3250"/>
-      </w:tblGrid>
-      <w:tr>
-        <w:trPr>
-          <w:cnfStyle w:val="100000000000" w:firstRow="1" w:lastRow="0" w:firstColumn="0" w:lastColumn="0" w:oddVBand="0" w:evenVBand="0" w:oddHBand="0" w:evenHBand="0" w:firstRowFirstColumn="0" w:firstRowLastColumn="0" w:lastRowFirstColumn="0" w:lastRowLastColumn="0"/>
-        </w:trPr>
-        <w:tc>
-          <w:tcPr>
-            <w:cnfStyle w:val="001000000000" w:firstRow="0" w:lastRow="0" w:firstColumn="1" w:lastColumn="0" w:oddVBand="0" w:evenVBand="0" w:oddHBand="0" w:evenHBand="0" w:firstRowFirstColumn="0" w:firstRowLastColumn="0" w:lastRowFirstColumn="0" w:lastRowLastColumn="0"/>
-            <w:tcW w:w="5812" w:type="dxa"/>
-            <w:tcBorders>
-              <w:bottom w:val="single" w:sz="4" w:space="0" w:color="auto"/>
-            </w:tcBorders>
-          </w:tcPr>
-          <w:p>
-            <w:pPr>
-              <w:spacing w:after="120"/>
-              <w:ind w:left="0"/>
-            </w:pPr>
-            <w:r>
-              <w:t>Titre</w:t>
-            </w:r>
-          </w:p>
-        </w:tc>
-        <w:tc>
-          <w:tcPr>
-            <w:tcW w:w="3250" w:type="dxa"/>
-            <w:tcBorders>
-              <w:bottom w:val="single" w:sz="4" w:space="0" w:color="auto"/>
-            </w:tcBorders>
-          </w:tcPr>
-          <w:p>
-            <w:pPr>
-              <w:spacing w:after="120"/>
-              <w:ind w:left="0"/>
-              <w:jc w:val="left"/>
-              <w:cnfStyle w:val="100000000000" w:firstRow="1" w:lastRow="0" w:firstColumn="0" w:lastColumn="0" w:oddVBand="0" w:evenVBand="0" w:oddHBand="0" w:evenHBand="0" w:firstRowFirstColumn="0" w:firstRowLastColumn="0" w:lastRowFirstColumn="0" w:lastRowLastColumn="0"/>
-            </w:pPr>
-            <w:r>
-              <w:t>Date</w:t>
-            </w:r>
-          </w:p>
-        </w:tc>
-      </w:tr>
-      <w:tr>
-        <w:trPr>
-          <w:cnfStyle w:val="000000100000" w:firstRow="0" w:lastRow="0" w:firstColumn="0" w:lastColumn="0" w:oddVBand="0" w:evenVBand="0" w:oddHBand="1" w:evenHBand="0" w:firstRowFirstColumn="0" w:firstRowLastColumn="0" w:lastRowFirstColumn="0" w:lastRowLastColumn="0"/>
-        </w:trPr>
-        <w:tc>
-          <w:tcPr>
-            <w:cnfStyle w:val="001000000000" w:firstRow="0" w:lastRow="0" w:firstColumn="1" w:lastColumn="0" w:oddVBand="0" w:evenVBand="0" w:oddHBand="0" w:evenHBand="0" w:firstRowFirstColumn="0" w:firstRowLastColumn="0" w:lastRowFirstColumn="0" w:lastRowLastColumn="0"/>
-            <w:tcW w:w="5812" w:type="dxa"/>
-            <w:tcBorders>
-              <w:top w:val="single" w:sz="4" w:space="0" w:color="auto"/>
-            </w:tcBorders>
-          </w:tcPr>
-          <w:p>
-            <w:pPr>
-              <w:spacing w:before="120" w:after="120"/>
-              <w:ind w:left="0"/>
-            </w:pPr>
-            <w:r>
-              <w:t>Séance client</w:t>
-            </w:r>
-          </w:p>
-        </w:tc>
-        <w:tc>
-          <w:tcPr>
-            <w:tcW w:w="3250" w:type="dxa"/>
-            <w:tcBorders>
-              <w:top w:val="single" w:sz="4" w:space="0" w:color="auto"/>
-            </w:tcBorders>
-          </w:tcPr>
-          <w:tbl>
-            <w:tblPr>
-              <w:tblStyle w:val="Tableausimple4"/>
-              <w:tblW w:w="0" w:type="auto"/>
-              <w:tblLook w:val="04A0" w:firstRow="1" w:lastRow="0" w:firstColumn="1" w:lastColumn="0" w:noHBand="0" w:noVBand="1"/>
-            </w:tblPr>
-            <w:tblGrid>
-              <w:gridCol w:w="463"/>
-              <w:gridCol w:w="1276"/>
-              <w:gridCol w:w="1295"/>
-            </w:tblGrid>
-            <w:tr>
-              <w:trPr>
-                <w:cnfStyle w:val="100000000000" w:firstRow="1" w:lastRow="0" w:firstColumn="0" w:lastColumn="0" w:oddVBand="0" w:evenVBand="0" w:oddHBand="0" w:evenHBand="0" w:firstRowFirstColumn="0" w:firstRowLastColumn="0" w:lastRowFirstColumn="0" w:lastRowLastColumn="0"/>
-              </w:trPr>
-              <w:tc>
-                <w:tcPr>
-                  <w:cnfStyle w:val="001000000000" w:firstRow="0" w:lastRow="0" w:firstColumn="1" w:lastColumn="0" w:oddVBand="0" w:evenVBand="0" w:oddHBand="0" w:evenHBand="0" w:firstRowFirstColumn="0" w:firstRowLastColumn="0" w:lastRowFirstColumn="0" w:lastRowLastColumn="0"/>
-                  <w:tcW w:w="463" w:type="dxa"/>
-                </w:tcPr>
-                <w:p>
-                  <w:pPr>
-                    <w:spacing w:before="120" w:after="120"/>
-                    <w:ind w:left="0"/>
-                    <w:jc w:val="right"/>
-                    <w:rPr>
-                      <w:b w:val="0"/>
-                      <w:bCs w:val="0"/>
-                    </w:rPr>
-                  </w:pPr>
-                  <w:r>
-                    <w:rPr>
-                      <w:b w:val="0"/>
-                      <w:bCs w:val="0"/>
-                    </w:rPr>
-                    <w:t>28</w:t>
-                  </w:r>
-                </w:p>
-              </w:tc>
-              <w:tc>
-                <w:tcPr>
-                  <w:tcW w:w="1276" w:type="dxa"/>
-                </w:tcPr>
-                <w:p>
-                  <w:pPr>
-                    <w:spacing w:before="120" w:after="120"/>
-                    <w:ind w:left="0"/>
-                    <w:jc w:val="left"/>
-                    <w:cnfStyle w:val="100000000000" w:firstRow="1" w:lastRow="0" w:firstColumn="0" w:lastColumn="0" w:oddVBand="0" w:evenVBand="0" w:oddHBand="0" w:evenHBand="0" w:firstRowFirstColumn="0" w:firstRowLastColumn="0" w:lastRowFirstColumn="0" w:lastRowLastColumn="0"/>
-                    <w:rPr>
-                      <w:b w:val="0"/>
-                      <w:bCs w:val="0"/>
-                    </w:rPr>
-                  </w:pPr>
-                  <w:r>
-                    <w:rPr>
-                      <w:b w:val="0"/>
-                      <w:bCs w:val="0"/>
-                    </w:rPr>
-                    <w:t>Octobre</w:t>
-                  </w:r>
-                </w:p>
-              </w:tc>
-              <w:tc>
-                <w:tcPr>
-                  <w:tcW w:w="1295" w:type="dxa"/>
-                </w:tcPr>
-                <w:p>
-                  <w:pPr>
-                    <w:spacing w:before="120" w:after="120"/>
-                    <w:ind w:left="0"/>
-                    <w:jc w:val="left"/>
-                    <w:cnfStyle w:val="100000000000" w:firstRow="1" w:lastRow="0" w:firstColumn="0" w:lastColumn="0" w:oddVBand="0" w:evenVBand="0" w:oddHBand="0" w:evenHBand="0" w:firstRowFirstColumn="0" w:firstRowLastColumn="0" w:lastRowFirstColumn="0" w:lastRowLastColumn="0"/>
-                    <w:rPr>
-                      <w:b w:val="0"/>
-                      <w:bCs w:val="0"/>
-                    </w:rPr>
-                  </w:pPr>
-                  <w:r>
-                    <w:rPr>
-                      <w:b w:val="0"/>
-                      <w:bCs w:val="0"/>
-                    </w:rPr>
-                    <w:t>2024</w:t>
-                  </w:r>
-                </w:p>
-              </w:tc>
-            </w:tr>
-          </w:tbl>
-          <w:p>
-            <w:pPr>
-              <w:spacing w:before="120" w:after="120"/>
-              <w:ind w:left="0"/>
-              <w:jc w:val="left"/>
-              <w:cnfStyle w:val="000000100000" w:firstRow="0" w:lastRow="0" w:firstColumn="0" w:lastColumn="0" w:oddVBand="0" w:evenVBand="0" w:oddHBand="1" w:evenHBand="0" w:firstRowFirstColumn="0" w:firstRowLastColumn="0" w:lastRowFirstColumn="0" w:lastRowLastColumn="0"/>
-            </w:pPr>
-          </w:p>
-        </w:tc>
-      </w:tr>
-      <w:tr>
-        <w:tc>
-          <w:tcPr>
-            <w:cnfStyle w:val="001000000000" w:firstRow="0" w:lastRow="0" w:firstColumn="1" w:lastColumn="0" w:oddVBand="0" w:evenVBand="0" w:oddHBand="0" w:evenHBand="0" w:firstRowFirstColumn="0" w:firstRowLastColumn="0" w:lastRowFirstColumn="0" w:lastRowLastColumn="0"/>
-            <w:tcW w:w="5812" w:type="dxa"/>
-          </w:tcPr>
-          <w:p>
-            <w:pPr>
-              <w:spacing w:before="120" w:after="120"/>
-              <w:ind w:left="0"/>
-            </w:pPr>
-            <w:r>
-              <w:t>Début du projet</w:t>
-            </w:r>
-          </w:p>
-        </w:tc>
-        <w:tc>
-          <w:tcPr>
-            <w:tcW w:w="3250" w:type="dxa"/>
-          </w:tcPr>
-          <w:tbl>
-            <w:tblPr>
-              <w:tblStyle w:val="Tableausimple4"/>
-              <w:tblW w:w="0" w:type="auto"/>
-              <w:tblLook w:val="04A0" w:firstRow="1" w:lastRow="0" w:firstColumn="1" w:lastColumn="0" w:noHBand="0" w:noVBand="1"/>
-            </w:tblPr>
-            <w:tblGrid>
-              <w:gridCol w:w="463"/>
-              <w:gridCol w:w="1276"/>
-              <w:gridCol w:w="1295"/>
-            </w:tblGrid>
-            <w:tr>
-              <w:trPr>
-                <w:cnfStyle w:val="100000000000" w:firstRow="1" w:lastRow="0" w:firstColumn="0" w:lastColumn="0" w:oddVBand="0" w:evenVBand="0" w:oddHBand="0" w:evenHBand="0" w:firstRowFirstColumn="0" w:firstRowLastColumn="0" w:lastRowFirstColumn="0" w:lastRowLastColumn="0"/>
-              </w:trPr>
-              <w:tc>
-                <w:tcPr>
-                  <w:cnfStyle w:val="001000000000" w:firstRow="0" w:lastRow="0" w:firstColumn="1" w:lastColumn="0" w:oddVBand="0" w:evenVBand="0" w:oddHBand="0" w:evenHBand="0" w:firstRowFirstColumn="0" w:firstRowLastColumn="0" w:lastRowFirstColumn="0" w:lastRowLastColumn="0"/>
-                  <w:tcW w:w="463" w:type="dxa"/>
-                </w:tcPr>
-                <w:p>
-                  <w:pPr>
-                    <w:spacing w:before="120" w:after="120"/>
-                    <w:ind w:left="0"/>
-                    <w:jc w:val="right"/>
-                    <w:rPr>
-                      <w:b w:val="0"/>
-                      <w:bCs w:val="0"/>
-                    </w:rPr>
-                  </w:pPr>
-                  <w:r>
-                    <w:rPr>
-                      <w:b w:val="0"/>
-                      <w:bCs w:val="0"/>
-                    </w:rPr>
-                    <w:t>4</w:t>
-                  </w:r>
-                </w:p>
-              </w:tc>
-              <w:tc>
-                <w:tcPr>
-                  <w:tcW w:w="1276" w:type="dxa"/>
-                </w:tcPr>
-                <w:p>
-                  <w:pPr>
-                    <w:spacing w:before="120" w:after="120"/>
-                    <w:ind w:left="0"/>
-                    <w:jc w:val="left"/>
-                    <w:cnfStyle w:val="100000000000" w:firstRow="1" w:lastRow="0" w:firstColumn="0" w:lastColumn="0" w:oddVBand="0" w:evenVBand="0" w:oddHBand="0" w:evenHBand="0" w:firstRowFirstColumn="0" w:firstRowLastColumn="0" w:lastRowFirstColumn="0" w:lastRowLastColumn="0"/>
-                    <w:rPr>
-                      <w:b w:val="0"/>
-                      <w:bCs w:val="0"/>
-                    </w:rPr>
-                  </w:pPr>
-                  <w:r>
-                    <w:rPr>
-                      <w:b w:val="0"/>
-                      <w:bCs w:val="0"/>
-                    </w:rPr>
-                    <w:t>Novembre</w:t>
-                  </w:r>
-                </w:p>
-              </w:tc>
-              <w:tc>
-                <w:tcPr>
-                  <w:tcW w:w="1295" w:type="dxa"/>
-                </w:tcPr>
-                <w:p>
-                  <w:pPr>
-                    <w:spacing w:before="120" w:after="120"/>
-                    <w:ind w:left="0"/>
-                    <w:jc w:val="left"/>
-                    <w:cnfStyle w:val="100000000000" w:firstRow="1" w:lastRow="0" w:firstColumn="0" w:lastColumn="0" w:oddVBand="0" w:evenVBand="0" w:oddHBand="0" w:evenHBand="0" w:firstRowFirstColumn="0" w:firstRowLastColumn="0" w:lastRowFirstColumn="0" w:lastRowLastColumn="0"/>
-                    <w:rPr>
-                      <w:b w:val="0"/>
-                      <w:bCs w:val="0"/>
-                    </w:rPr>
-                  </w:pPr>
-                  <w:r>
-                    <w:rPr>
-                      <w:b w:val="0"/>
-                      <w:bCs w:val="0"/>
-                    </w:rPr>
-                    <w:t>2024</w:t>
-                  </w:r>
-                </w:p>
-              </w:tc>
-            </w:tr>
-          </w:tbl>
-          <w:p>
-            <w:pPr>
-              <w:spacing w:before="120" w:after="120"/>
-              <w:ind w:left="0"/>
-              <w:jc w:val="left"/>
-              <w:cnfStyle w:val="000000000000" w:firstRow="0" w:lastRow="0" w:firstColumn="0" w:lastColumn="0" w:oddVBand="0" w:evenVBand="0" w:oddHBand="0" w:evenHBand="0" w:firstRowFirstColumn="0" w:firstRowLastColumn="0" w:lastRowFirstColumn="0" w:lastRowLastColumn="0"/>
-            </w:pPr>
-          </w:p>
-        </w:tc>
-      </w:tr>
-      <w:tr>
-        <w:trPr>
-          <w:cnfStyle w:val="000000100000" w:firstRow="0" w:lastRow="0" w:firstColumn="0" w:lastColumn="0" w:oddVBand="0" w:evenVBand="0" w:oddHBand="1" w:evenHBand="0" w:firstRowFirstColumn="0" w:firstRowLastColumn="0" w:lastRowFirstColumn="0" w:lastRowLastColumn="0"/>
-        </w:trPr>
-        <w:tc>
-          <w:tcPr>
-            <w:cnfStyle w:val="001000000000" w:firstRow="0" w:lastRow="0" w:firstColumn="1" w:lastColumn="0" w:oddVBand="0" w:evenVBand="0" w:oddHBand="0" w:evenHBand="0" w:firstRowFirstColumn="0" w:firstRowLastColumn="0" w:lastRowFirstColumn="0" w:lastRowLastColumn="0"/>
-            <w:tcW w:w="5812" w:type="dxa"/>
-          </w:tcPr>
-          <w:p>
-            <w:pPr>
-              <w:spacing w:before="120" w:after="120"/>
-              <w:ind w:left="0"/>
-            </w:pPr>
-            <w:r>
-              <w:t>Visu</w:t>
-            </w:r>
-            <w:r>
-              <w:t>alisation et mode manuel en simulation</w:t>
-            </w:r>
-          </w:p>
-        </w:tc>
-        <w:tc>
-          <w:tcPr>
-            <w:tcW w:w="3250" w:type="dxa"/>
-          </w:tcPr>
-          <w:tbl>
-            <w:tblPr>
-              <w:tblStyle w:val="Tableausimple4"/>
-              <w:tblW w:w="0" w:type="auto"/>
-              <w:tblLook w:val="04A0" w:firstRow="1" w:lastRow="0" w:firstColumn="1" w:lastColumn="0" w:noHBand="0" w:noVBand="1"/>
-            </w:tblPr>
-            <w:tblGrid>
-              <w:gridCol w:w="463"/>
-              <w:gridCol w:w="1276"/>
-              <w:gridCol w:w="1295"/>
-            </w:tblGrid>
-            <w:tr>
-              <w:trPr>
-                <w:cnfStyle w:val="100000000000" w:firstRow="1" w:lastRow="0" w:firstColumn="0" w:lastColumn="0" w:oddVBand="0" w:evenVBand="0" w:oddHBand="0" w:evenHBand="0" w:firstRowFirstColumn="0" w:firstRowLastColumn="0" w:lastRowFirstColumn="0" w:lastRowLastColumn="0"/>
-              </w:trPr>
-              <w:tc>
-                <w:tcPr>
-                  <w:cnfStyle w:val="001000000000" w:firstRow="0" w:lastRow="0" w:firstColumn="1" w:lastColumn="0" w:oddVBand="0" w:evenVBand="0" w:oddHBand="0" w:evenHBand="0" w:firstRowFirstColumn="0" w:firstRowLastColumn="0" w:lastRowFirstColumn="0" w:lastRowLastColumn="0"/>
-                  <w:tcW w:w="463" w:type="dxa"/>
-                </w:tcPr>
-                <w:p>
-                  <w:pPr>
-                    <w:spacing w:before="120" w:after="120"/>
-                    <w:ind w:left="0"/>
-                    <w:jc w:val="right"/>
-                    <w:rPr>
-                      <w:b w:val="0"/>
-                      <w:bCs w:val="0"/>
-                    </w:rPr>
-                  </w:pPr>
-                  <w:r>
-                    <w:rPr>
-                      <w:b w:val="0"/>
-                      <w:bCs w:val="0"/>
-                    </w:rPr>
-                    <w:t>18</w:t>
-                  </w:r>
-                </w:p>
-              </w:tc>
-              <w:tc>
-                <w:tcPr>
-                  <w:tcW w:w="1276" w:type="dxa"/>
-                </w:tcPr>
-                <w:p>
-                  <w:pPr>
-                    <w:spacing w:before="120" w:after="120"/>
-                    <w:ind w:left="0"/>
-                    <w:jc w:val="left"/>
-                    <w:cnfStyle w:val="100000000000" w:firstRow="1" w:lastRow="0" w:firstColumn="0" w:lastColumn="0" w:oddVBand="0" w:evenVBand="0" w:oddHBand="0" w:evenHBand="0" w:firstRowFirstColumn="0" w:firstRowLastColumn="0" w:lastRowFirstColumn="0" w:lastRowLastColumn="0"/>
-                    <w:rPr>
-                      <w:b w:val="0"/>
-                      <w:bCs w:val="0"/>
-                    </w:rPr>
-                  </w:pPr>
-                  <w:r>
-                    <w:rPr>
-                      <w:b w:val="0"/>
-                      <w:bCs w:val="0"/>
-                    </w:rPr>
-                    <w:t>Novembre</w:t>
-                  </w:r>
-                </w:p>
-              </w:tc>
-              <w:tc>
-                <w:tcPr>
-                  <w:tcW w:w="1295" w:type="dxa"/>
-                </w:tcPr>
-                <w:p>
-                  <w:pPr>
-                    <w:spacing w:before="120" w:after="120"/>
-                    <w:ind w:left="0"/>
-                    <w:jc w:val="left"/>
-                    <w:cnfStyle w:val="100000000000" w:firstRow="1" w:lastRow="0" w:firstColumn="0" w:lastColumn="0" w:oddVBand="0" w:evenVBand="0" w:oddHBand="0" w:evenHBand="0" w:firstRowFirstColumn="0" w:firstRowLastColumn="0" w:lastRowFirstColumn="0" w:lastRowLastColumn="0"/>
-                    <w:rPr>
-                      <w:b w:val="0"/>
-                      <w:bCs w:val="0"/>
-                    </w:rPr>
-                  </w:pPr>
-                  <w:r>
-                    <w:rPr>
-                      <w:b w:val="0"/>
-                      <w:bCs w:val="0"/>
-                    </w:rPr>
-                    <w:t>2024</w:t>
-                  </w:r>
-                </w:p>
-              </w:tc>
-            </w:tr>
-          </w:tbl>
-          <w:p>
-            <w:pPr>
-              <w:spacing w:before="120" w:after="120"/>
-              <w:ind w:left="0"/>
-              <w:jc w:val="left"/>
-              <w:cnfStyle w:val="000000100000" w:firstRow="0" w:lastRow="0" w:firstColumn="0" w:lastColumn="0" w:oddVBand="0" w:evenVBand="0" w:oddHBand="1" w:evenHBand="0" w:firstRowFirstColumn="0" w:firstRowLastColumn="0" w:lastRowFirstColumn="0" w:lastRowLastColumn="0"/>
-            </w:pPr>
-          </w:p>
-        </w:tc>
-      </w:tr>
-      <w:tr>
-        <w:tc>
-          <w:tcPr>
-            <w:cnfStyle w:val="001000000000" w:firstRow="0" w:lastRow="0" w:firstColumn="1" w:lastColumn="0" w:oddVBand="0" w:evenVBand="0" w:oddHBand="0" w:evenHBand="0" w:firstRowFirstColumn="0" w:firstRowLastColumn="0" w:lastRowFirstColumn="0" w:lastRowLastColumn="0"/>
-            <w:tcW w:w="5812" w:type="dxa"/>
-          </w:tcPr>
-          <w:p>
-            <w:pPr>
-              <w:spacing w:before="120" w:after="120"/>
-              <w:ind w:left="0"/>
-            </w:pPr>
-            <w:r>
-              <w:t>Mode auto, pas-à-pas et paramétrable en simulation</w:t>
-            </w:r>
-          </w:p>
-        </w:tc>
-        <w:tc>
-          <w:tcPr>
-            <w:tcW w:w="3250" w:type="dxa"/>
-          </w:tcPr>
-          <w:tbl>
-            <w:tblPr>
-              <w:tblStyle w:val="Tableausimple4"/>
-              <w:tblW w:w="0" w:type="auto"/>
-              <w:tblLook w:val="04A0" w:firstRow="1" w:lastRow="0" w:firstColumn="1" w:lastColumn="0" w:noHBand="0" w:noVBand="1"/>
-            </w:tblPr>
-            <w:tblGrid>
-              <w:gridCol w:w="463"/>
-              <w:gridCol w:w="1276"/>
-              <w:gridCol w:w="1295"/>
-            </w:tblGrid>
-            <w:tr>
-              <w:trPr>
-                <w:cnfStyle w:val="100000000000" w:firstRow="1" w:lastRow="0" w:firstColumn="0" w:lastColumn="0" w:oddVBand="0" w:evenVBand="0" w:oddHBand="0" w:evenHBand="0" w:firstRowFirstColumn="0" w:firstRowLastColumn="0" w:lastRowFirstColumn="0" w:lastRowLastColumn="0"/>
-              </w:trPr>
-              <w:tc>
-                <w:tcPr>
-                  <w:cnfStyle w:val="001000000000" w:firstRow="0" w:lastRow="0" w:firstColumn="1" w:lastColumn="0" w:oddVBand="0" w:evenVBand="0" w:oddHBand="0" w:evenHBand="0" w:firstRowFirstColumn="0" w:firstRowLastColumn="0" w:lastRowFirstColumn="0" w:lastRowLastColumn="0"/>
-                  <w:tcW w:w="463" w:type="dxa"/>
-                </w:tcPr>
-                <w:p>
-                  <w:pPr>
-                    <w:spacing w:before="120" w:after="120"/>
-                    <w:ind w:left="0"/>
-                    <w:jc w:val="right"/>
-                    <w:rPr>
-                      <w:b w:val="0"/>
-                      <w:bCs w:val="0"/>
-                    </w:rPr>
-                  </w:pPr>
-                  <w:r>
-                    <w:rPr>
-                      <w:b w:val="0"/>
-                      <w:bCs w:val="0"/>
-                    </w:rPr>
-                    <w:t>2</w:t>
-                  </w:r>
-                </w:p>
-              </w:tc>
-              <w:tc>
-                <w:tcPr>
-                  <w:tcW w:w="1276" w:type="dxa"/>
-                </w:tcPr>
-                <w:p>
-                  <w:pPr>
-                    <w:spacing w:before="120" w:after="120"/>
-                    <w:ind w:left="0"/>
-                    <w:jc w:val="left"/>
-                    <w:cnfStyle w:val="100000000000" w:firstRow="1" w:lastRow="0" w:firstColumn="0" w:lastColumn="0" w:oddVBand="0" w:evenVBand="0" w:oddHBand="0" w:evenHBand="0" w:firstRowFirstColumn="0" w:firstRowLastColumn="0" w:lastRowFirstColumn="0" w:lastRowLastColumn="0"/>
-                    <w:rPr>
-                      <w:b w:val="0"/>
-                      <w:bCs w:val="0"/>
-                    </w:rPr>
-                  </w:pPr>
-                  <w:r>
-                    <w:rPr>
-                      <w:b w:val="0"/>
-                      <w:bCs w:val="0"/>
-                    </w:rPr>
-                    <w:t>Décembre</w:t>
-                  </w:r>
-                </w:p>
-              </w:tc>
-              <w:tc>
-                <w:tcPr>
-                  <w:tcW w:w="1295" w:type="dxa"/>
-                </w:tcPr>
-                <w:p>
-                  <w:pPr>
-                    <w:spacing w:before="120" w:after="120"/>
-                    <w:ind w:left="0"/>
-                    <w:jc w:val="left"/>
-                    <w:cnfStyle w:val="100000000000" w:firstRow="1" w:lastRow="0" w:firstColumn="0" w:lastColumn="0" w:oddVBand="0" w:evenVBand="0" w:oddHBand="0" w:evenHBand="0" w:firstRowFirstColumn="0" w:firstRowLastColumn="0" w:lastRowFirstColumn="0" w:lastRowLastColumn="0"/>
-                    <w:rPr>
-                      <w:b w:val="0"/>
-                      <w:bCs w:val="0"/>
-                    </w:rPr>
-                  </w:pPr>
-                  <w:r>
-                    <w:rPr>
-                      <w:b w:val="0"/>
-                      <w:bCs w:val="0"/>
-                    </w:rPr>
-                    <w:t>2024</w:t>
-                  </w:r>
-                </w:p>
-              </w:tc>
-            </w:tr>
-          </w:tbl>
-          <w:p>
-            <w:pPr>
-              <w:spacing w:before="120" w:after="120"/>
-              <w:ind w:left="0"/>
-              <w:jc w:val="left"/>
-              <w:cnfStyle w:val="000000000000" w:firstRow="0" w:lastRow="0" w:firstColumn="0" w:lastColumn="0" w:oddVBand="0" w:evenVBand="0" w:oddHBand="0" w:evenHBand="0" w:firstRowFirstColumn="0" w:firstRowLastColumn="0" w:lastRowFirstColumn="0" w:lastRowLastColumn="0"/>
-            </w:pPr>
-          </w:p>
-        </w:tc>
-      </w:tr>
-      <w:tr>
-        <w:trPr>
-          <w:cnfStyle w:val="000000100000" w:firstRow="0" w:lastRow="0" w:firstColumn="0" w:lastColumn="0" w:oddVBand="0" w:evenVBand="0" w:oddHBand="1" w:evenHBand="0" w:firstRowFirstColumn="0" w:firstRowLastColumn="0" w:lastRowFirstColumn="0" w:lastRowLastColumn="0"/>
-        </w:trPr>
-        <w:tc>
-          <w:tcPr>
-            <w:cnfStyle w:val="001000000000" w:firstRow="0" w:lastRow="0" w:firstColumn="1" w:lastColumn="0" w:oddVBand="0" w:evenVBand="0" w:oddHBand="0" w:evenHBand="0" w:firstRowFirstColumn="0" w:firstRowLastColumn="0" w:lastRowFirstColumn="0" w:lastRowLastColumn="0"/>
-            <w:tcW w:w="5812" w:type="dxa"/>
-          </w:tcPr>
-          <w:p>
-            <w:pPr>
-              <w:spacing w:before="120" w:after="120"/>
-              <w:ind w:left="0"/>
-            </w:pPr>
-            <w:r>
-              <w:t>Présentation finale</w:t>
-            </w:r>
-          </w:p>
-        </w:tc>
-        <w:tc>
-          <w:tcPr>
-            <w:tcW w:w="3250" w:type="dxa"/>
-          </w:tcPr>
-          <w:tbl>
-            <w:tblPr>
-              <w:tblStyle w:val="Tableausimple4"/>
-              <w:tblW w:w="0" w:type="auto"/>
-              <w:tblLook w:val="04A0" w:firstRow="1" w:lastRow="0" w:firstColumn="1" w:lastColumn="0" w:noHBand="0" w:noVBand="1"/>
-            </w:tblPr>
-            <w:tblGrid>
-              <w:gridCol w:w="463"/>
-              <w:gridCol w:w="1276"/>
-              <w:gridCol w:w="1295"/>
-            </w:tblGrid>
-            <w:tr>
-              <w:trPr>
-                <w:cnfStyle w:val="100000000000" w:firstRow="1" w:lastRow="0" w:firstColumn="0" w:lastColumn="0" w:oddVBand="0" w:evenVBand="0" w:oddHBand="0" w:evenHBand="0" w:firstRowFirstColumn="0" w:firstRowLastColumn="0" w:lastRowFirstColumn="0" w:lastRowLastColumn="0"/>
-              </w:trPr>
-              <w:tc>
-                <w:tcPr>
-                  <w:cnfStyle w:val="001000000000" w:firstRow="0" w:lastRow="0" w:firstColumn="1" w:lastColumn="0" w:oddVBand="0" w:evenVBand="0" w:oddHBand="0" w:evenHBand="0" w:firstRowFirstColumn="0" w:firstRowLastColumn="0" w:lastRowFirstColumn="0" w:lastRowLastColumn="0"/>
-                  <w:tcW w:w="463" w:type="dxa"/>
-                </w:tcPr>
-                <w:p>
-                  <w:pPr>
-                    <w:spacing w:before="120" w:after="120"/>
-                    <w:ind w:left="0"/>
-                    <w:jc w:val="right"/>
-                    <w:rPr>
-                      <w:b w:val="0"/>
-                      <w:bCs w:val="0"/>
-                    </w:rPr>
-                  </w:pPr>
-                  <w:r>
-                    <w:rPr>
-                      <w:b w:val="0"/>
-                      <w:bCs w:val="0"/>
-                    </w:rPr>
-                    <w:t>13</w:t>
-                  </w:r>
-                </w:p>
-              </w:tc>
-              <w:tc>
-                <w:tcPr>
-                  <w:tcW w:w="1276" w:type="dxa"/>
-                </w:tcPr>
-                <w:p>
-                  <w:pPr>
-                    <w:spacing w:before="120" w:after="120"/>
-                    <w:ind w:left="0"/>
-                    <w:jc w:val="left"/>
-                    <w:cnfStyle w:val="100000000000" w:firstRow="1" w:lastRow="0" w:firstColumn="0" w:lastColumn="0" w:oddVBand="0" w:evenVBand="0" w:oddHBand="0" w:evenHBand="0" w:firstRowFirstColumn="0" w:firstRowLastColumn="0" w:lastRowFirstColumn="0" w:lastRowLastColumn="0"/>
-                    <w:rPr>
-                      <w:b w:val="0"/>
-                      <w:bCs w:val="0"/>
-                    </w:rPr>
-                  </w:pPr>
-                  <w:r>
-                    <w:rPr>
-                      <w:b w:val="0"/>
-                      <w:bCs w:val="0"/>
-                    </w:rPr>
-                    <w:t>Janvier</w:t>
-                  </w:r>
-                </w:p>
-              </w:tc>
-              <w:tc>
-                <w:tcPr>
-                  <w:tcW w:w="1295" w:type="dxa"/>
-                </w:tcPr>
-                <w:p>
-                  <w:pPr>
-                    <w:spacing w:before="120" w:after="120"/>
-                    <w:ind w:left="0"/>
-                    <w:jc w:val="left"/>
-                    <w:cnfStyle w:val="100000000000" w:firstRow="1" w:lastRow="0" w:firstColumn="0" w:lastColumn="0" w:oddVBand="0" w:evenVBand="0" w:oddHBand="0" w:evenHBand="0" w:firstRowFirstColumn="0" w:firstRowLastColumn="0" w:lastRowFirstColumn="0" w:lastRowLastColumn="0"/>
-                    <w:rPr>
-                      <w:b w:val="0"/>
-                      <w:bCs w:val="0"/>
-                    </w:rPr>
-                  </w:pPr>
-                  <w:r>
-                    <w:rPr>
-                      <w:b w:val="0"/>
-                      <w:bCs w:val="0"/>
-                    </w:rPr>
-                    <w:t>2025</w:t>
-                  </w:r>
-                </w:p>
-              </w:tc>
-            </w:tr>
-          </w:tbl>
-          <w:p>
-            <w:pPr>
-              <w:spacing w:before="120" w:after="120"/>
-              <w:ind w:left="0"/>
-              <w:jc w:val="left"/>
-              <w:cnfStyle w:val="000000100000" w:firstRow="0" w:lastRow="0" w:firstColumn="0" w:lastColumn="0" w:oddVBand="0" w:evenVBand="0" w:oddHBand="1" w:evenHBand="0" w:firstRowFirstColumn="0" w:firstRowLastColumn="0" w:lastRowFirstColumn="0" w:lastRowLastColumn="0"/>
-            </w:pPr>
-          </w:p>
-        </w:tc>
-      </w:tr>
-    </w:tbl>
-    <w:p/>
-    <w:p>
-      <w:pPr>
-        <w:spacing w:after="200"/>
-        <w:ind w:left="0"/>
-        <w:jc w:val="left"/>
-      </w:pPr>
-      <w:r>
-        <w:br w:type="page"/>
-      </w:r>
-    </w:p>
-    <w:p>
-      <w:pPr>
-        <w:pStyle w:val="Titre1"/>
-        <w:rPr>
-          <w:lang w:val="fr-CH"/>
-        </w:rPr>
-      </w:pPr>
-      <w:bookmarkStart w:id="7" w:name="_Toc181788118"/>
-      <w:r>
-        <w:rPr>
-          <w:lang w:val="fr-CH"/>
-        </w:rPr>
-        <w:lastRenderedPageBreak/>
-        <w:t>Détails du sujet</w:t>
-      </w:r>
-      <w:bookmarkEnd w:id="7"/>
-    </w:p>
-    <w:p>
-      <w:pPr>
-        <w:pStyle w:val="Titre2"/>
-      </w:pPr>
-      <w:bookmarkStart w:id="8" w:name="_Toc181788119"/>
-      <w:r>
-        <w:t>Description générale</w:t>
-      </w:r>
-      <w:bookmarkEnd w:id="8"/>
-    </w:p>
-    <w:p>
-      <w:pPr>
-        <w:ind w:left="0"/>
-      </w:pPr>
-      <w:r>
-        <w:t xml:space="preserve">Développer une installation automatisée comprenant plusieurs modes de fonctionnement, une interface utilisateur ergonomique, et un système de sécurité complet pour garantir un usage efficace et sécurisé. </w:t>
-      </w:r>
-    </w:p>
-    <w:p>
-      <w:pPr>
-        <w:ind w:left="0"/>
-      </w:pPr>
-      <w:r>
-        <w:t xml:space="preserve">L’installation </w:t>
-      </w:r>
-      <w:r>
-        <w:t xml:space="preserve">comporte 2 </w:t>
-      </w:r>
-      <w:r>
-        <w:t>vérins</w:t>
-      </w:r>
-      <w:r>
-        <w:t>, 1 moteur et une balise lumineuse</w:t>
-      </w:r>
-      <w:r>
-        <w:t xml:space="preserve">, la </w:t>
-      </w:r>
-      <w:r>
-        <w:t xml:space="preserve">normes couleur </w:t>
-      </w:r>
-      <w:r>
-        <w:t>« </w:t>
-      </w:r>
-      <w:r>
-        <w:t>CEI 60204-1</w:t>
-      </w:r>
-      <w:r>
-        <w:t> »</w:t>
-      </w:r>
-      <w:r>
-        <w:t xml:space="preserve"> est utilisé pour cette balise</w:t>
-      </w:r>
-      <w:r>
-        <w:t>.</w:t>
-      </w:r>
-    </w:p>
-    <w:p>
-      <w:pPr>
-        <w:ind w:left="0"/>
-      </w:pPr>
-    </w:p>
-    <w:p>
-      <w:pPr>
-        <w:pStyle w:val="Titre2"/>
-      </w:pPr>
-      <w:bookmarkStart w:id="9" w:name="_Toc181788120"/>
-      <w:r>
-        <w:t>Principales tâches à réaliser</w:t>
-      </w:r>
-      <w:bookmarkEnd w:id="9"/>
-    </w:p>
-    <w:p>
-      <w:pPr>
-        <w:pStyle w:val="Paragraphedeliste"/>
-        <w:numPr>
-          <w:ilvl w:val="0"/>
-          <w:numId w:val="4"/>
-        </w:numPr>
-      </w:pPr>
-      <w:r>
-        <w:t>Création de différent mode de fonctionnement</w:t>
-      </w:r>
-    </w:p>
-    <w:p>
-      <w:pPr>
-        <w:pStyle w:val="Paragraphedeliste"/>
-        <w:numPr>
-          <w:ilvl w:val="1"/>
-          <w:numId w:val="4"/>
-        </w:numPr>
-      </w:pPr>
-      <w:r>
-        <w:rPr>
-          <w:b/>
-        </w:rPr>
-        <w:t>Mode Manuel</w:t>
-      </w:r>
-      <w:r>
-        <w:t xml:space="preserve"> (en CFC) : Permet d'utiliser chaque actionneur individuellement, offrant un contrôle manuel sur l'installation.</w:t>
-      </w:r>
-    </w:p>
-    <w:p>
-      <w:pPr>
-        <w:pStyle w:val="Paragraphedeliste"/>
-        <w:numPr>
-          <w:ilvl w:val="1"/>
-          <w:numId w:val="4"/>
-        </w:numPr>
-      </w:pPr>
-      <w:r>
-        <w:rPr>
-          <w:b/>
-        </w:rPr>
-        <w:t>Mode Initialisation</w:t>
-      </w:r>
-      <w:r>
-        <w:t xml:space="preserve"> : Remet l’installation dans son état d’initialisation par défaut (vérin fermé et moteur positionné à 12h).</w:t>
-      </w:r>
-    </w:p>
-    <w:p>
-      <w:pPr>
-        <w:pStyle w:val="Paragraphedeliste"/>
-        <w:numPr>
-          <w:ilvl w:val="1"/>
-          <w:numId w:val="4"/>
-        </w:numPr>
-      </w:pPr>
-      <w:r>
-        <w:rPr>
-          <w:b/>
-        </w:rPr>
-        <w:t>Mode Automatique</w:t>
-      </w:r>
-      <w:r>
-        <w:t xml:space="preserve"> (en SFC) : Effectue un fonctionnement automatique où le moteur avance jusqu’à 6h, puis exécute le cycle des vérins.</w:t>
-      </w:r>
-    </w:p>
-    <w:p>
-      <w:pPr>
-        <w:pStyle w:val="Paragraphedeliste"/>
-        <w:numPr>
-          <w:ilvl w:val="1"/>
-          <w:numId w:val="4"/>
-        </w:numPr>
-      </w:pPr>
-      <w:r>
-        <w:rPr>
-          <w:b/>
-        </w:rPr>
-        <w:t>Mode Pas-à-pas</w:t>
-      </w:r>
-      <w:r>
-        <w:t xml:space="preserve"> : Similaire au mode automatique, mais requiert une validation après chaque étape, permettant une exécution progressive avec confirmation de chaque action.</w:t>
-      </w:r>
-    </w:p>
-    <w:p>
-      <w:pPr>
-        <w:pStyle w:val="Paragraphedeliste"/>
-        <w:numPr>
-          <w:ilvl w:val="1"/>
-          <w:numId w:val="4"/>
-        </w:numPr>
-      </w:pPr>
-      <w:r>
-        <w:rPr>
-          <w:b/>
-        </w:rPr>
-        <w:t>Mode Automatique Paramétrable</w:t>
-      </w:r>
-      <w:r>
-        <w:t xml:space="preserve"> : Introduit des paramètres personnalisés, permettant d'exécuter le cycle des vérins aux positions de 3h</w:t>
-      </w:r>
-      <w:r>
-        <w:t xml:space="preserve">, </w:t>
-      </w:r>
-      <w:r>
-        <w:t>6h</w:t>
-      </w:r>
-      <w:r>
-        <w:t>, 9h et</w:t>
-      </w:r>
-      <w:r>
-        <w:t xml:space="preserve">/ou </w:t>
-      </w:r>
-      <w:r>
-        <w:t>12h</w:t>
-      </w:r>
-      <w:r>
-        <w:t xml:space="preserve"> selon les configurations ajoutées</w:t>
-      </w:r>
-      <w:r>
-        <w:t xml:space="preserve"> permet aussi de s’arrêter entre 0 et 3 </w:t>
-      </w:r>
-      <w:proofErr w:type="gramStart"/>
-      <w:r>
-        <w:t>seconde</w:t>
-      </w:r>
-      <w:proofErr w:type="gramEnd"/>
-      <w:r>
-        <w:t xml:space="preserve"> au position</w:t>
-      </w:r>
-      <w:r>
-        <w:t>.</w:t>
-      </w:r>
-    </w:p>
-    <w:p>
-      <w:pPr>
-        <w:pStyle w:val="Paragraphedeliste"/>
-        <w:numPr>
-          <w:ilvl w:val="1"/>
-          <w:numId w:val="4"/>
-        </w:numPr>
-      </w:pPr>
-      <w:r>
-        <w:rPr>
-          <w:b/>
-        </w:rPr>
-        <w:t xml:space="preserve">Mode Automatique Recette </w:t>
-      </w:r>
-      <w:r>
-        <w:t>: Permet d'exécuter des séquences prédéfinies</w:t>
-      </w:r>
-      <w:r>
-        <w:t>.</w:t>
-      </w:r>
-    </w:p>
-    <w:p>
-      <w:pPr>
-        <w:pStyle w:val="Paragraphedeliste"/>
-        <w:numPr>
-          <w:ilvl w:val="0"/>
-          <w:numId w:val="4"/>
-        </w:numPr>
-      </w:pPr>
-      <w:r>
-        <w:t>Changement de mode</w:t>
-      </w:r>
-      <w:r>
-        <w:t xml:space="preserve"> dans le même fichier que le mode automatique</w:t>
-      </w:r>
-      <w:r>
-        <w:t xml:space="preserve"> en SFC</w:t>
-      </w:r>
-    </w:p>
-    <w:p>
-      <w:pPr>
-        <w:pStyle w:val="Paragraphedeliste"/>
-        <w:numPr>
-          <w:ilvl w:val="0"/>
-          <w:numId w:val="4"/>
-        </w:numPr>
-      </w:pPr>
-      <w:r>
-        <w:t>L’installation doit posséder une barrière de sécurité</w:t>
-      </w:r>
-    </w:p>
-    <w:p>
-      <w:pPr>
-        <w:pStyle w:val="Paragraphedeliste"/>
-        <w:numPr>
-          <w:ilvl w:val="0"/>
-          <w:numId w:val="4"/>
-        </w:numPr>
-      </w:pPr>
-      <w:r>
-        <w:t>Utilisation d’un stop et d’un arrêt immédiat</w:t>
-      </w:r>
-    </w:p>
-    <w:p>
-      <w:pPr>
-        <w:pStyle w:val="Paragraphedeliste"/>
-        <w:numPr>
-          <w:ilvl w:val="0"/>
-          <w:numId w:val="4"/>
-        </w:numPr>
-      </w:pPr>
-      <w:r>
-        <w:t>Redémarrage sécurisé</w:t>
-      </w:r>
-    </w:p>
-    <w:p>
-      <w:pPr>
-        <w:pStyle w:val="Paragraphedeliste"/>
-        <w:numPr>
-          <w:ilvl w:val="0"/>
-          <w:numId w:val="4"/>
-        </w:numPr>
-      </w:pPr>
-      <w:r>
-        <w:t xml:space="preserve">Gestion de la </w:t>
-      </w:r>
-      <w:r>
-        <w:t>balise lumineuse</w:t>
-      </w:r>
-    </w:p>
-    <w:p>
-      <w:pPr>
-        <w:pStyle w:val="Paragraphedeliste"/>
-        <w:numPr>
-          <w:ilvl w:val="0"/>
-          <w:numId w:val="4"/>
-        </w:numPr>
-      </w:pPr>
-      <w:r>
-        <w:t xml:space="preserve">Création d’une </w:t>
-      </w:r>
-      <w:r>
-        <w:t>visualisation</w:t>
-      </w:r>
-      <w:r>
-        <w:t xml:space="preserve"> avec message d’état</w:t>
-      </w:r>
-    </w:p>
-    <w:p>
-      <w:pPr>
-        <w:pStyle w:val="Titre2"/>
-      </w:pPr>
-      <w:bookmarkStart w:id="10" w:name="_Toc181104998"/>
-      <w:bookmarkStart w:id="11" w:name="_Toc181788121"/>
-      <w:r>
-        <w:t>Fonctionnement de la Sécurité</w:t>
-      </w:r>
-      <w:bookmarkEnd w:id="10"/>
-      <w:bookmarkEnd w:id="11"/>
-    </w:p>
-    <w:p>
-      <w:pPr>
-        <w:ind w:left="0"/>
-      </w:pPr>
-      <w:r>
-        <w:t>Des mesures de sécurité sont prévues pour garantir la sécurité des utilisateurs et la fiabilité de l’installation :</w:t>
-      </w:r>
-    </w:p>
-    <w:p>
-      <w:pPr>
-        <w:pStyle w:val="Paragraphedeliste"/>
-        <w:numPr>
-          <w:ilvl w:val="0"/>
-          <w:numId w:val="2"/>
-        </w:numPr>
-      </w:pPr>
-      <w:r>
-        <w:t>Barrière de sécurité : Tous les actionneurs sont stoppés si la barrière est coupée.</w:t>
-      </w:r>
-    </w:p>
-    <w:p>
-      <w:pPr>
-        <w:pStyle w:val="Paragraphedeliste"/>
-        <w:numPr>
-          <w:ilvl w:val="0"/>
-          <w:numId w:val="2"/>
-        </w:numPr>
-      </w:pPr>
-      <w:r>
-        <w:t>Voyants d’alarme : Activation de la balise lumineuse et affichage des alarmes dans la visualisation en cas de déclenchement de sécurité.</w:t>
-      </w:r>
-    </w:p>
-    <w:p>
-      <w:pPr>
-        <w:pStyle w:val="Paragraphedeliste"/>
-        <w:numPr>
-          <w:ilvl w:val="0"/>
-          <w:numId w:val="2"/>
-        </w:numPr>
-      </w:pPr>
-      <w:r>
-        <w:t>Redémarrage sécurisé : Nécessite une quittance de l’opérateur avant toute réinitialisation ou redémarrage.</w:t>
-      </w:r>
-    </w:p>
-    <w:p>
-      <w:pPr>
-        <w:pStyle w:val="Paragraphedeliste"/>
-        <w:numPr>
-          <w:ilvl w:val="0"/>
-          <w:numId w:val="2"/>
-        </w:numPr>
-      </w:pPr>
-      <w:r>
-        <w:t>Capteur homme mort en mode manuel</w:t>
-      </w:r>
-      <w:r>
-        <w:br w:type="page"/>
-      </w:r>
-    </w:p>
-    <w:p/>
-    <w:p>
-      <w:pPr>
-        <w:pStyle w:val="Titre1"/>
-        <w:rPr>
-          <w:lang w:val="fr-CH"/>
-        </w:rPr>
-      </w:pPr>
-      <w:bookmarkStart w:id="12" w:name="_Toc181788122"/>
-      <w:r>
-        <w:rPr>
-          <w:lang w:val="fr-CH"/>
-        </w:rPr>
-        <w:t>Signature</w:t>
-      </w:r>
-      <w:bookmarkEnd w:id="12"/>
-    </w:p>
-    <w:p>
-      <w:pPr>
-        <w:spacing w:after="600"/>
-        <w:rPr>
-          <w:sz w:val="22"/>
-          <w:szCs w:val="24"/>
-        </w:rPr>
-      </w:pPr>
-      <w:r>
-        <w:rPr>
-          <w:noProof/>
-        </w:rPr>
-        <w:drawing>
-          <wp:anchor distT="0" distB="0" distL="114300" distR="114300" simplePos="0" relativeHeight="251659264" behindDoc="1" locked="0" layoutInCell="1" allowOverlap="1" wp14:anchorId="4A17C1DB" wp14:editId="384FA3D0">
-            <wp:simplePos x="0" y="0"/>
-            <wp:positionH relativeFrom="page">
-              <wp:posOffset>2087245</wp:posOffset>
-            </wp:positionH>
-            <wp:positionV relativeFrom="paragraph">
-              <wp:posOffset>361315</wp:posOffset>
-            </wp:positionV>
-            <wp:extent cx="499110" cy="932180"/>
-            <wp:effectExtent l="0" t="6985" r="8255" b="8255"/>
-            <wp:wrapTight wrapText="bothSides">
-              <wp:wrapPolygon edited="0">
-                <wp:start x="-302" y="21438"/>
-                <wp:lineTo x="21133" y="21438"/>
-                <wp:lineTo x="21133" y="250"/>
-                <wp:lineTo x="-302" y="250"/>
-                <wp:lineTo x="-302" y="21438"/>
-              </wp:wrapPolygon>
-            </wp:wrapTight>
-            <wp:docPr id="947014910" name="Image 1"/>
-            <wp:cNvGraphicFramePr>
-              <a:graphicFrameLocks xmlns:a="http://schemas.openxmlformats.org/drawingml/2006/main" noChangeAspect="1"/>
-            </wp:cNvGraphicFramePr>
-            <a:graphic xmlns:a="http://schemas.openxmlformats.org/drawingml/2006/main">
-              <a:graphicData uri="http://schemas.openxmlformats.org/drawingml/2006/picture">
-                <pic:pic xmlns:pic="http://schemas.openxmlformats.org/drawingml/2006/picture">
-                  <pic:nvPicPr>
-                    <pic:cNvPr id="0" name="Picture 1"/>
-                    <pic:cNvPicPr>
-                      <a:picLocks noChangeAspect="1" noChangeArrowheads="1"/>
-                    </pic:cNvPicPr>
-                  </pic:nvPicPr>
-                  <pic:blipFill>
-                    <a:blip r:embed="rId13" cstate="print">
-                      <a:extLst>
-                        <a:ext uri="{28A0092B-C50C-407E-A947-70E740481C1C}">
-                          <a14:useLocalDpi xmlns:a14="http://schemas.microsoft.com/office/drawing/2010/main" val="0"/>
-                        </a:ext>
-                      </a:extLst>
-                    </a:blip>
-                    <a:srcRect/>
-                    <a:stretch>
-                      <a:fillRect/>
-                    </a:stretch>
-                  </pic:blipFill>
-                  <pic:spPr bwMode="auto">
-                    <a:xfrm rot="5400000">
-                      <a:off x="0" y="0"/>
-                      <a:ext cx="499110" cy="932180"/>
-                    </a:xfrm>
-                    <a:prstGeom prst="rect">
-                      <a:avLst/>
-                    </a:prstGeom>
-                    <a:noFill/>
-                    <a:ln>
-                      <a:noFill/>
-                    </a:ln>
-                  </pic:spPr>
-                </pic:pic>
-              </a:graphicData>
-            </a:graphic>
-            <wp14:sizeRelH relativeFrom="margin">
-              <wp14:pctWidth>0</wp14:pctWidth>
-            </wp14:sizeRelH>
-            <wp14:sizeRelV relativeFrom="margin">
-              <wp14:pctHeight>0</wp14:pctHeight>
-            </wp14:sizeRelV>
-          </wp:anchor>
-        </w:drawing>
-      </w:r>
-      <w:r>
-        <w:rPr>
-          <w:sz w:val="22"/>
-          <w:szCs w:val="24"/>
-        </w:rPr>
-        <w:t>Candidat </w:t>
-      </w:r>
-      <w:r>
-        <w:rPr>
-          <w:sz w:val="22"/>
-          <w:szCs w:val="24"/>
-        </w:rPr>
-        <w:t xml:space="preserve">Bilel </w:t>
-      </w:r>
-      <w:r>
-        <w:rPr>
-          <w:sz w:val="22"/>
-          <w:szCs w:val="24"/>
-        </w:rPr>
-        <w:t>Hofer :</w:t>
-      </w:r>
-    </w:p>
-    <w:p>
-      <w:pPr>
-        <w:rPr>
-          <w:sz w:val="22"/>
-          <w:szCs w:val="24"/>
-        </w:rPr>
-      </w:pPr>
-      <w:r>
-        <w:rPr>
-          <w:sz w:val="22"/>
-          <w:szCs w:val="24"/>
-        </w:rPr>
-        <w:t>Signature</w:t>
-      </w:r>
-      <w:r>
-        <w:rPr>
-          <w:sz w:val="22"/>
-          <w:szCs w:val="24"/>
-        </w:rPr>
-        <w:t xml:space="preserve"> : </w:t>
-      </w:r>
-      <w:r>
-        <w:rPr>
-          <w:sz w:val="22"/>
-          <w:szCs w:val="24"/>
-        </w:rPr>
-        <w:tab/>
-      </w:r>
-      <w:r>
-        <w:rPr>
-          <w:sz w:val="22"/>
-          <w:szCs w:val="24"/>
-        </w:rPr>
-        <w:tab/>
-      </w:r>
-      <w:r>
-        <w:rPr>
-          <w:sz w:val="22"/>
-          <w:szCs w:val="24"/>
-        </w:rPr>
-        <w:tab/>
-      </w:r>
-      <w:r>
-        <w:rPr>
-          <w:sz w:val="22"/>
-          <w:szCs w:val="24"/>
-        </w:rPr>
-        <w:tab/>
-        <w:t>Date :</w:t>
-      </w:r>
-      <w:r>
-        <w:rPr>
-          <w:sz w:val="22"/>
-          <w:szCs w:val="24"/>
-        </w:rPr>
-        <w:t xml:space="preserve"> 2 décembre 2024</w:t>
-      </w:r>
-    </w:p>
-    <w:p>
-      <w:pPr>
-        <w:ind w:left="0"/>
-      </w:pPr>
-    </w:p>
-    <w:p/>
-    <w:p>
-      <w:pPr>
-        <w:rPr>
-          <w:sz w:val="22"/>
-          <w:szCs w:val="24"/>
-        </w:rPr>
-      </w:pPr>
-    </w:p>
-    <w:p>
-      <w:pPr>
-        <w:spacing w:after="600"/>
-        <w:rPr>
-          <w:sz w:val="22"/>
-          <w:szCs w:val="24"/>
-        </w:rPr>
-      </w:pPr>
-      <w:r>
-        <w:rPr>
-          <w:sz w:val="22"/>
-          <w:szCs w:val="24"/>
-        </w:rPr>
-        <w:t>Expert</w:t>
-      </w:r>
-      <w:r>
-        <w:rPr>
-          <w:sz w:val="22"/>
-          <w:szCs w:val="24"/>
-        </w:rPr>
-        <w:t> </w:t>
-      </w:r>
-      <w:proofErr w:type="spellStart"/>
-      <w:proofErr w:type="gramStart"/>
-      <w:r>
-        <w:rPr>
-          <w:sz w:val="22"/>
-          <w:szCs w:val="24"/>
-        </w:rPr>
-        <w:t>M.Grüter</w:t>
-      </w:r>
-      <w:proofErr w:type="spellEnd"/>
-      <w:proofErr w:type="gramEnd"/>
-      <w:r>
-        <w:rPr>
-          <w:sz w:val="22"/>
-          <w:szCs w:val="24"/>
-        </w:rPr>
-        <w:t xml:space="preserve"> :</w:t>
-      </w:r>
-    </w:p>
-    <w:p>
-      <w:pPr>
-        <w:rPr>
-          <w:sz w:val="22"/>
-          <w:szCs w:val="24"/>
-        </w:rPr>
-      </w:pPr>
-      <w:r>
-        <w:rPr>
-          <w:sz w:val="22"/>
-          <w:szCs w:val="24"/>
-        </w:rPr>
-        <w:t xml:space="preserve">Signature : </w:t>
-      </w:r>
-      <w:r>
-        <w:rPr>
-          <w:sz w:val="22"/>
-          <w:szCs w:val="24"/>
-        </w:rPr>
-        <w:tab/>
-      </w:r>
-      <w:r>
-        <w:rPr>
-          <w:sz w:val="22"/>
-          <w:szCs w:val="24"/>
-        </w:rPr>
-        <w:tab/>
-      </w:r>
-      <w:r>
-        <w:rPr>
-          <w:sz w:val="22"/>
-          <w:szCs w:val="24"/>
-        </w:rPr>
-        <w:tab/>
-      </w:r>
-      <w:r>
-        <w:rPr>
-          <w:sz w:val="22"/>
-          <w:szCs w:val="24"/>
-        </w:rPr>
-        <w:tab/>
-      </w:r>
-      <w:r>
-        <w:rPr>
-          <w:sz w:val="22"/>
-          <w:szCs w:val="24"/>
-        </w:rPr>
-        <w:tab/>
-      </w:r>
-      <w:r>
-        <w:rPr>
-          <w:sz w:val="22"/>
-          <w:szCs w:val="24"/>
-        </w:rPr>
-        <w:tab/>
-      </w:r>
-      <w:r>
-        <w:rPr>
-          <w:sz w:val="22"/>
-          <w:szCs w:val="24"/>
-        </w:rPr>
-        <w:tab/>
-        <w:t>Date :</w:t>
-      </w:r>
-    </w:p>
-    <w:p>
-      <w:pPr>
-        <w:rPr>
-          <w:sz w:val="22"/>
-          <w:szCs w:val="24"/>
+          <w:lang w:val="fr-FR"/>
         </w:rPr>
       </w:pPr>
     </w:p>
     <w:sectPr>
-      <w:headerReference w:type="default" r:id="rId14"/>
-      <w:footerReference w:type="default" r:id="rId15"/>
+      <w:headerReference w:type="default" r:id="rId13"/>
+      <w:footerReference w:type="default" r:id="rId14"/>
       <w:type w:val="continuous"/>
       <w:pgSz w:w="11906" w:h="16838"/>
       <w:pgMar w:top="1843" w:right="1417" w:bottom="1417" w:left="1417" w:header="708" w:footer="708" w:gutter="0"/>
@@ -3333,7 +1500,7 @@
 </file>
 
 <file path=word/endnotes.xml><?xml version="1.0" encoding="utf-8"?>
-<w:endnotes xmlns:wpc="http://schemas.microsoft.com/office/word/2010/wordprocessingCanvas" xmlns:cx="http://schemas.microsoft.com/office/drawing/2014/chartex" xmlns:cx1="http://schemas.microsoft.com/office/drawing/2015/9/8/chartex" xmlns:cx2="http://schemas.microsoft.com/office/drawing/2015/10/21/chartex" xmlns:cx3="http://schemas.microsoft.com/office/drawing/2016/5/9/chartex" xmlns:cx4="http://schemas.microsoft.com/office/drawing/2016/5/10/chartex" xmlns:cx5="http://schemas.microsoft.com/office/drawing/2016/5/11/chartex" xmlns:cx6="http://schemas.microsoft.com/office/drawing/2016/5/12/chartex" xmlns:cx7="http://schemas.microsoft.com/office/drawing/2016/5/13/chartex" xmlns:cx8="http://schemas.microsoft.com/office/drawing/2016/5/14/chartex" xmlns:mc="http://schemas.openxmlformats.org/markup-compatibility/2006" xmlns:aink="http://schemas.microsoft.com/office/drawing/2016/ink" xmlns:am3d="http://schemas.microsoft.com/office/drawing/2017/model3d" xmlns:o="urn:schemas-microsoft-com:office:office" xmlns:oel="http://schemas.microsoft.com/office/2019/extlst" xmlns:r="http://schemas.openxmlformats.org/officeDocument/2006/relationships" xmlns:m="http://schemas.openxmlformats.org/officeDocument/2006/math" xmlns:v="urn:schemas-microsoft-com:vml" xmlns:wp14="http://schemas.microsoft.com/office/word/2010/wordprocessingDrawing" xmlns:wp="http://schemas.openxmlformats.org/drawingml/2006/wordprocessingDrawing" xmlns:w10="urn:schemas-microsoft-com:office:word" xmlns:w="http://schemas.openxmlformats.org/wordprocessingml/2006/main" xmlns:w14="http://schemas.microsoft.com/office/word/2010/wordml" xmlns:w15="http://schemas.microsoft.com/office/word/2012/wordml" xmlns:w16cex="http://schemas.microsoft.com/office/word/2018/wordml/cex" xmlns:w16cid="http://schemas.microsoft.com/office/word/2016/wordml/cid" xmlns:w16="http://schemas.microsoft.com/office/word/2018/wordml" xmlns:w16du="http://schemas.microsoft.com/office/word/2023/wordml/word16du" xmlns:w16sdtdh="http://schemas.microsoft.com/office/word/2020/wordml/sdtdatahash" xmlns:w16se="http://schemas.microsoft.com/office/word/2015/wordml/symex" xmlns:wpg="http://schemas.microsoft.com/office/word/2010/wordprocessingGroup" xmlns:wpi="http://schemas.microsoft.com/office/word/2010/wordprocessingInk" xmlns:wne="http://schemas.microsoft.com/office/word/2006/wordml" xmlns:wps="http://schemas.microsoft.com/office/word/2010/wordprocessingShape" mc:Ignorable="w14 w15 w16se w16cid w16 w16cex w16sdtdh w16du wp14">
+<w:endnotes xmlns:wpc="http://schemas.microsoft.com/office/word/2010/wordprocessingCanvas" xmlns:cx="http://schemas.microsoft.com/office/drawing/2014/chartex" xmlns:cx1="http://schemas.microsoft.com/office/drawing/2015/9/8/chartex" xmlns:cx2="http://schemas.microsoft.com/office/drawing/2015/10/21/chartex" xmlns:cx3="http://schemas.microsoft.com/office/drawing/2016/5/9/chartex" xmlns:cx4="http://schemas.microsoft.com/office/drawing/2016/5/10/chartex" xmlns:cx5="http://schemas.microsoft.com/office/drawing/2016/5/11/chartex" xmlns:cx6="http://schemas.microsoft.com/office/drawing/2016/5/12/chartex" xmlns:cx7="http://schemas.microsoft.com/office/drawing/2016/5/13/chartex" xmlns:cx8="http://schemas.microsoft.com/office/drawing/2016/5/14/chartex" xmlns:mc="http://schemas.openxmlformats.org/markup-compatibility/2006" xmlns:aink="http://schemas.microsoft.com/office/drawing/2016/ink" xmlns:am3d="http://schemas.microsoft.com/office/drawing/2017/model3d" xmlns:o="urn:schemas-microsoft-com:office:office" xmlns:oel="http://schemas.microsoft.com/office/2019/extlst" xmlns:r="http://schemas.openxmlformats.org/officeDocument/2006/relationships" xmlns:m="http://schemas.openxmlformats.org/officeDocument/2006/math" xmlns:v="urn:schemas-microsoft-com:vml" xmlns:wp14="http://schemas.microsoft.com/office/word/2010/wordprocessingDrawing" xmlns:wp="http://schemas.openxmlformats.org/drawingml/2006/wordprocessingDrawing" xmlns:w10="urn:schemas-microsoft-com:office:word" xmlns:w="http://schemas.openxmlformats.org/wordprocessingml/2006/main" xmlns:w14="http://schemas.microsoft.com/office/word/2010/wordml" xmlns:w15="http://schemas.microsoft.com/office/word/2012/wordml" xmlns:w16cex="http://schemas.microsoft.com/office/word/2018/wordml/cex" xmlns:w16cid="http://schemas.microsoft.com/office/word/2016/wordml/cid" xmlns:w16="http://schemas.microsoft.com/office/word/2018/wordml" xmlns:w16du="http://schemas.microsoft.com/office/word/2023/wordml/word16du" xmlns:w16sdtdh="http://schemas.microsoft.com/office/word/2020/wordml/sdtdatahash" xmlns:w16sdtfl="http://schemas.microsoft.com/office/word/2024/wordml/sdtformatlock" xmlns:w16se="http://schemas.microsoft.com/office/word/2015/wordml/symex" xmlns:wpg="http://schemas.microsoft.com/office/word/2010/wordprocessingGroup" xmlns:wpi="http://schemas.microsoft.com/office/word/2010/wordprocessingInk" xmlns:wne="http://schemas.microsoft.com/office/word/2006/wordml" xmlns:wps="http://schemas.microsoft.com/office/word/2010/wordprocessingShape" mc:Ignorable="w14 w15 w16se w16cid w16 w16cex w16sdtdh w16sdtfl w16du wp14">
   <w:endnote w:type="separator" w:id="-1">
     <w:p>
       <w:pPr>
@@ -3365,7 +1532,7 @@
 </file>
 
 <file path=word/footer1.xml><?xml version="1.0" encoding="utf-8"?>
-<w:ftr xmlns:wpc="http://schemas.microsoft.com/office/word/2010/wordprocessingCanvas" xmlns:cx="http://schemas.microsoft.com/office/drawing/2014/chartex" xmlns:cx1="http://schemas.microsoft.com/office/drawing/2015/9/8/chartex" xmlns:cx2="http://schemas.microsoft.com/office/drawing/2015/10/21/chartex" xmlns:cx3="http://schemas.microsoft.com/office/drawing/2016/5/9/chartex" xmlns:cx4="http://schemas.microsoft.com/office/drawing/2016/5/10/chartex" xmlns:cx5="http://schemas.microsoft.com/office/drawing/2016/5/11/chartex" xmlns:cx6="http://schemas.microsoft.com/office/drawing/2016/5/12/chartex" xmlns:cx7="http://schemas.microsoft.com/office/drawing/2016/5/13/chartex" xmlns:cx8="http://schemas.microsoft.com/office/drawing/2016/5/14/chartex" xmlns:mc="http://schemas.openxmlformats.org/markup-compatibility/2006" xmlns:aink="http://schemas.microsoft.com/office/drawing/2016/ink" xmlns:am3d="http://schemas.microsoft.com/office/drawing/2017/model3d" xmlns:o="urn:schemas-microsoft-com:office:office" xmlns:oel="http://schemas.microsoft.com/office/2019/extlst" xmlns:r="http://schemas.openxmlformats.org/officeDocument/2006/relationships" xmlns:m="http://schemas.openxmlformats.org/officeDocument/2006/math" xmlns:v="urn:schemas-microsoft-com:vml" xmlns:wp14="http://schemas.microsoft.com/office/word/2010/wordprocessingDrawing" xmlns:wp="http://schemas.openxmlformats.org/drawingml/2006/wordprocessingDrawing" xmlns:w10="urn:schemas-microsoft-com:office:word" xmlns:w="http://schemas.openxmlformats.org/wordprocessingml/2006/main" xmlns:w14="http://schemas.microsoft.com/office/word/2010/wordml" xmlns:w15="http://schemas.microsoft.com/office/word/2012/wordml" xmlns:w16cex="http://schemas.microsoft.com/office/word/2018/wordml/cex" xmlns:w16cid="http://schemas.microsoft.com/office/word/2016/wordml/cid" xmlns:w16="http://schemas.microsoft.com/office/word/2018/wordml" xmlns:w16du="http://schemas.microsoft.com/office/word/2023/wordml/word16du" xmlns:w16sdtdh="http://schemas.microsoft.com/office/word/2020/wordml/sdtdatahash" xmlns:w16se="http://schemas.microsoft.com/office/word/2015/wordml/symex" xmlns:wpg="http://schemas.microsoft.com/office/word/2010/wordprocessingGroup" xmlns:wpi="http://schemas.microsoft.com/office/word/2010/wordprocessingInk" xmlns:wne="http://schemas.microsoft.com/office/word/2006/wordml" xmlns:wps="http://schemas.microsoft.com/office/word/2010/wordprocessingShape" mc:Ignorable="w14 w15 w16se w16cid w16 w16cex w16sdtdh w16du wp14">
+<w:ftr xmlns:wpc="http://schemas.microsoft.com/office/word/2010/wordprocessingCanvas" xmlns:cx="http://schemas.microsoft.com/office/drawing/2014/chartex" xmlns:cx1="http://schemas.microsoft.com/office/drawing/2015/9/8/chartex" xmlns:cx2="http://schemas.microsoft.com/office/drawing/2015/10/21/chartex" xmlns:cx3="http://schemas.microsoft.com/office/drawing/2016/5/9/chartex" xmlns:cx4="http://schemas.microsoft.com/office/drawing/2016/5/10/chartex" xmlns:cx5="http://schemas.microsoft.com/office/drawing/2016/5/11/chartex" xmlns:cx6="http://schemas.microsoft.com/office/drawing/2016/5/12/chartex" xmlns:cx7="http://schemas.microsoft.com/office/drawing/2016/5/13/chartex" xmlns:cx8="http://schemas.microsoft.com/office/drawing/2016/5/14/chartex" xmlns:mc="http://schemas.openxmlformats.org/markup-compatibility/2006" xmlns:aink="http://schemas.microsoft.com/office/drawing/2016/ink" xmlns:am3d="http://schemas.microsoft.com/office/drawing/2017/model3d" xmlns:o="urn:schemas-microsoft-com:office:office" xmlns:oel="http://schemas.microsoft.com/office/2019/extlst" xmlns:r="http://schemas.openxmlformats.org/officeDocument/2006/relationships" xmlns:m="http://schemas.openxmlformats.org/officeDocument/2006/math" xmlns:v="urn:schemas-microsoft-com:vml" xmlns:wp14="http://schemas.microsoft.com/office/word/2010/wordprocessingDrawing" xmlns:wp="http://schemas.openxmlformats.org/drawingml/2006/wordprocessingDrawing" xmlns:w10="urn:schemas-microsoft-com:office:word" xmlns:w="http://schemas.openxmlformats.org/wordprocessingml/2006/main" xmlns:w14="http://schemas.microsoft.com/office/word/2010/wordml" xmlns:w15="http://schemas.microsoft.com/office/word/2012/wordml" xmlns:w16cex="http://schemas.microsoft.com/office/word/2018/wordml/cex" xmlns:w16cid="http://schemas.microsoft.com/office/word/2016/wordml/cid" xmlns:w16="http://schemas.microsoft.com/office/word/2018/wordml" xmlns:w16du="http://schemas.microsoft.com/office/word/2023/wordml/word16du" xmlns:w16sdtdh="http://schemas.microsoft.com/office/word/2020/wordml/sdtdatahash" xmlns:w16sdtfl="http://schemas.microsoft.com/office/word/2024/wordml/sdtformatlock" xmlns:w16se="http://schemas.microsoft.com/office/word/2015/wordml/symex" xmlns:wpg="http://schemas.microsoft.com/office/word/2010/wordprocessingGroup" xmlns:wpi="http://schemas.microsoft.com/office/word/2010/wordprocessingInk" xmlns:wne="http://schemas.microsoft.com/office/word/2006/wordml" xmlns:wps="http://schemas.microsoft.com/office/word/2010/wordprocessingShape" mc:Ignorable="w14 w15 w16se w16cid w16 w16cex w16sdtdh w16sdtfl w16du wp14">
   <w:p>
     <w:pPr>
       <w:pStyle w:val="Pieddepage"/>
@@ -3375,13 +1542,19 @@
       <w:t>2</w:t>
     </w:r>
     <w:r>
+      <w:t>4</w:t>
+    </w:r>
+    <w:r>
       <w:t xml:space="preserve"> </w:t>
     </w:r>
     <w:r>
-      <w:t>décembre</w:t>
+      <w:t>mars</w:t>
     </w:r>
     <w:r>
-      <w:t xml:space="preserve"> 2024</w:t>
+      <w:t xml:space="preserve"> 202</w:t>
+    </w:r>
+    <w:r>
+      <w:t>5</w:t>
     </w:r>
     <w:r>
       <w:tab/>
@@ -3397,6 +1570,7 @@
           <w:docPartUnique/>
         </w:docPartObj>
       </w:sdtPr>
+      <w:sdtEndPr/>
       <w:sdtContent>
         <w:r>
           <w:fldChar w:fldCharType="begin"/>
@@ -3412,12 +1586,6 @@
         </w:r>
         <w:r>
           <w:fldChar w:fldCharType="end"/>
-        </w:r>
-        <w:r>
-          <w:t xml:space="preserve"> / </w:t>
-        </w:r>
-        <w:r>
-          <w:t>4</w:t>
         </w:r>
       </w:sdtContent>
     </w:sdt>
@@ -3426,7 +1594,7 @@
 </file>
 
 <file path=word/footnotes.xml><?xml version="1.0" encoding="utf-8"?>
-<w:footnotes xmlns:wpc="http://schemas.microsoft.com/office/word/2010/wordprocessingCanvas" xmlns:cx="http://schemas.microsoft.com/office/drawing/2014/chartex" xmlns:cx1="http://schemas.microsoft.com/office/drawing/2015/9/8/chartex" xmlns:cx2="http://schemas.microsoft.com/office/drawing/2015/10/21/chartex" xmlns:cx3="http://schemas.microsoft.com/office/drawing/2016/5/9/chartex" xmlns:cx4="http://schemas.microsoft.com/office/drawing/2016/5/10/chartex" xmlns:cx5="http://schemas.microsoft.com/office/drawing/2016/5/11/chartex" xmlns:cx6="http://schemas.microsoft.com/office/drawing/2016/5/12/chartex" xmlns:cx7="http://schemas.microsoft.com/office/drawing/2016/5/13/chartex" xmlns:cx8="http://schemas.microsoft.com/office/drawing/2016/5/14/chartex" xmlns:mc="http://schemas.openxmlformats.org/markup-compatibility/2006" xmlns:aink="http://schemas.microsoft.com/office/drawing/2016/ink" xmlns:am3d="http://schemas.microsoft.com/office/drawing/2017/model3d" xmlns:o="urn:schemas-microsoft-com:office:office" xmlns:oel="http://schemas.microsoft.com/office/2019/extlst" xmlns:r="http://schemas.openxmlformats.org/officeDocument/2006/relationships" xmlns:m="http://schemas.openxmlformats.org/officeDocument/2006/math" xmlns:v="urn:schemas-microsoft-com:vml" xmlns:wp14="http://schemas.microsoft.com/office/word/2010/wordprocessingDrawing" xmlns:wp="http://schemas.openxmlformats.org/drawingml/2006/wordprocessingDrawing" xmlns:w10="urn:schemas-microsoft-com:office:word" xmlns:w="http://schemas.openxmlformats.org/wordprocessingml/2006/main" xmlns:w14="http://schemas.microsoft.com/office/word/2010/wordml" xmlns:w15="http://schemas.microsoft.com/office/word/2012/wordml" xmlns:w16cex="http://schemas.microsoft.com/office/word/2018/wordml/cex" xmlns:w16cid="http://schemas.microsoft.com/office/word/2016/wordml/cid" xmlns:w16="http://schemas.microsoft.com/office/word/2018/wordml" xmlns:w16du="http://schemas.microsoft.com/office/word/2023/wordml/word16du" xmlns:w16sdtdh="http://schemas.microsoft.com/office/word/2020/wordml/sdtdatahash" xmlns:w16se="http://schemas.microsoft.com/office/word/2015/wordml/symex" xmlns:wpg="http://schemas.microsoft.com/office/word/2010/wordprocessingGroup" xmlns:wpi="http://schemas.microsoft.com/office/word/2010/wordprocessingInk" xmlns:wne="http://schemas.microsoft.com/office/word/2006/wordml" xmlns:wps="http://schemas.microsoft.com/office/word/2010/wordprocessingShape" mc:Ignorable="w14 w15 w16se w16cid w16 w16cex w16sdtdh w16du wp14">
+<w:footnotes xmlns:wpc="http://schemas.microsoft.com/office/word/2010/wordprocessingCanvas" xmlns:cx="http://schemas.microsoft.com/office/drawing/2014/chartex" xmlns:cx1="http://schemas.microsoft.com/office/drawing/2015/9/8/chartex" xmlns:cx2="http://schemas.microsoft.com/office/drawing/2015/10/21/chartex" xmlns:cx3="http://schemas.microsoft.com/office/drawing/2016/5/9/chartex" xmlns:cx4="http://schemas.microsoft.com/office/drawing/2016/5/10/chartex" xmlns:cx5="http://schemas.microsoft.com/office/drawing/2016/5/11/chartex" xmlns:cx6="http://schemas.microsoft.com/office/drawing/2016/5/12/chartex" xmlns:cx7="http://schemas.microsoft.com/office/drawing/2016/5/13/chartex" xmlns:cx8="http://schemas.microsoft.com/office/drawing/2016/5/14/chartex" xmlns:mc="http://schemas.openxmlformats.org/markup-compatibility/2006" xmlns:aink="http://schemas.microsoft.com/office/drawing/2016/ink" xmlns:am3d="http://schemas.microsoft.com/office/drawing/2017/model3d" xmlns:o="urn:schemas-microsoft-com:office:office" xmlns:oel="http://schemas.microsoft.com/office/2019/extlst" xmlns:r="http://schemas.openxmlformats.org/officeDocument/2006/relationships" xmlns:m="http://schemas.openxmlformats.org/officeDocument/2006/math" xmlns:v="urn:schemas-microsoft-com:vml" xmlns:wp14="http://schemas.microsoft.com/office/word/2010/wordprocessingDrawing" xmlns:wp="http://schemas.openxmlformats.org/drawingml/2006/wordprocessingDrawing" xmlns:w10="urn:schemas-microsoft-com:office:word" xmlns:w="http://schemas.openxmlformats.org/wordprocessingml/2006/main" xmlns:w14="http://schemas.microsoft.com/office/word/2010/wordml" xmlns:w15="http://schemas.microsoft.com/office/word/2012/wordml" xmlns:w16cex="http://schemas.microsoft.com/office/word/2018/wordml/cex" xmlns:w16cid="http://schemas.microsoft.com/office/word/2016/wordml/cid" xmlns:w16="http://schemas.microsoft.com/office/word/2018/wordml" xmlns:w16du="http://schemas.microsoft.com/office/word/2023/wordml/word16du" xmlns:w16sdtdh="http://schemas.microsoft.com/office/word/2020/wordml/sdtdatahash" xmlns:w16sdtfl="http://schemas.microsoft.com/office/word/2024/wordml/sdtformatlock" xmlns:w16se="http://schemas.microsoft.com/office/word/2015/wordml/symex" xmlns:wpg="http://schemas.microsoft.com/office/word/2010/wordprocessingGroup" xmlns:wpi="http://schemas.microsoft.com/office/word/2010/wordprocessingInk" xmlns:wne="http://schemas.microsoft.com/office/word/2006/wordml" xmlns:wps="http://schemas.microsoft.com/office/word/2010/wordprocessingShape" mc:Ignorable="w14 w15 w16se w16cid w16 w16cex w16sdtdh w16sdtfl w16du wp14">
   <w:footnote w:type="separator" w:id="-1">
     <w:p>
       <w:pPr>
@@ -3458,7 +1626,7 @@
 </file>
 
 <file path=word/header1.xml><?xml version="1.0" encoding="utf-8"?>
-<w:hdr xmlns:wpc="http://schemas.microsoft.com/office/word/2010/wordprocessingCanvas" xmlns:cx="http://schemas.microsoft.com/office/drawing/2014/chartex" xmlns:cx1="http://schemas.microsoft.com/office/drawing/2015/9/8/chartex" xmlns:cx2="http://schemas.microsoft.com/office/drawing/2015/10/21/chartex" xmlns:cx3="http://schemas.microsoft.com/office/drawing/2016/5/9/chartex" xmlns:cx4="http://schemas.microsoft.com/office/drawing/2016/5/10/chartex" xmlns:cx5="http://schemas.microsoft.com/office/drawing/2016/5/11/chartex" xmlns:cx6="http://schemas.microsoft.com/office/drawing/2016/5/12/chartex" xmlns:cx7="http://schemas.microsoft.com/office/drawing/2016/5/13/chartex" xmlns:cx8="http://schemas.microsoft.com/office/drawing/2016/5/14/chartex" xmlns:mc="http://schemas.openxmlformats.org/markup-compatibility/2006" xmlns:aink="http://schemas.microsoft.com/office/drawing/2016/ink" xmlns:am3d="http://schemas.microsoft.com/office/drawing/2017/model3d" xmlns:o="urn:schemas-microsoft-com:office:office" xmlns:oel="http://schemas.microsoft.com/office/2019/extlst" xmlns:r="http://schemas.openxmlformats.org/officeDocument/2006/relationships" xmlns:m="http://schemas.openxmlformats.org/officeDocument/2006/math" xmlns:v="urn:schemas-microsoft-com:vml" xmlns:wp14="http://schemas.microsoft.com/office/word/2010/wordprocessingDrawing" xmlns:wp="http://schemas.openxmlformats.org/drawingml/2006/wordprocessingDrawing" xmlns:w10="urn:schemas-microsoft-com:office:word" xmlns:w="http://schemas.openxmlformats.org/wordprocessingml/2006/main" xmlns:w14="http://schemas.microsoft.com/office/word/2010/wordml" xmlns:w15="http://schemas.microsoft.com/office/word/2012/wordml" xmlns:w16cex="http://schemas.microsoft.com/office/word/2018/wordml/cex" xmlns:w16cid="http://schemas.microsoft.com/office/word/2016/wordml/cid" xmlns:w16="http://schemas.microsoft.com/office/word/2018/wordml" xmlns:w16du="http://schemas.microsoft.com/office/word/2023/wordml/word16du" xmlns:w16sdtdh="http://schemas.microsoft.com/office/word/2020/wordml/sdtdatahash" xmlns:w16se="http://schemas.microsoft.com/office/word/2015/wordml/symex" xmlns:wpg="http://schemas.microsoft.com/office/word/2010/wordprocessingGroup" xmlns:wpi="http://schemas.microsoft.com/office/word/2010/wordprocessingInk" xmlns:wne="http://schemas.microsoft.com/office/word/2006/wordml" xmlns:wps="http://schemas.microsoft.com/office/word/2010/wordprocessingShape" mc:Ignorable="w14 w15 w16se w16cid w16 w16cex w16sdtdh w16du wp14">
+<w:hdr xmlns:wpc="http://schemas.microsoft.com/office/word/2010/wordprocessingCanvas" xmlns:cx="http://schemas.microsoft.com/office/drawing/2014/chartex" xmlns:cx1="http://schemas.microsoft.com/office/drawing/2015/9/8/chartex" xmlns:cx2="http://schemas.microsoft.com/office/drawing/2015/10/21/chartex" xmlns:cx3="http://schemas.microsoft.com/office/drawing/2016/5/9/chartex" xmlns:cx4="http://schemas.microsoft.com/office/drawing/2016/5/10/chartex" xmlns:cx5="http://schemas.microsoft.com/office/drawing/2016/5/11/chartex" xmlns:cx6="http://schemas.microsoft.com/office/drawing/2016/5/12/chartex" xmlns:cx7="http://schemas.microsoft.com/office/drawing/2016/5/13/chartex" xmlns:cx8="http://schemas.microsoft.com/office/drawing/2016/5/14/chartex" xmlns:mc="http://schemas.openxmlformats.org/markup-compatibility/2006" xmlns:aink="http://schemas.microsoft.com/office/drawing/2016/ink" xmlns:am3d="http://schemas.microsoft.com/office/drawing/2017/model3d" xmlns:o="urn:schemas-microsoft-com:office:office" xmlns:oel="http://schemas.microsoft.com/office/2019/extlst" xmlns:r="http://schemas.openxmlformats.org/officeDocument/2006/relationships" xmlns:m="http://schemas.openxmlformats.org/officeDocument/2006/math" xmlns:v="urn:schemas-microsoft-com:vml" xmlns:wp14="http://schemas.microsoft.com/office/word/2010/wordprocessingDrawing" xmlns:wp="http://schemas.openxmlformats.org/drawingml/2006/wordprocessingDrawing" xmlns:w10="urn:schemas-microsoft-com:office:word" xmlns:w="http://schemas.openxmlformats.org/wordprocessingml/2006/main" xmlns:w14="http://schemas.microsoft.com/office/word/2010/wordml" xmlns:w15="http://schemas.microsoft.com/office/word/2012/wordml" xmlns:w16cex="http://schemas.microsoft.com/office/word/2018/wordml/cex" xmlns:w16cid="http://schemas.microsoft.com/office/word/2016/wordml/cid" xmlns:w16="http://schemas.microsoft.com/office/word/2018/wordml" xmlns:w16du="http://schemas.microsoft.com/office/word/2023/wordml/word16du" xmlns:w16sdtdh="http://schemas.microsoft.com/office/word/2020/wordml/sdtdatahash" xmlns:w16sdtfl="http://schemas.microsoft.com/office/word/2024/wordml/sdtformatlock" xmlns:w16se="http://schemas.microsoft.com/office/word/2015/wordml/symex" xmlns:wpg="http://schemas.microsoft.com/office/word/2010/wordprocessingGroup" xmlns:wpi="http://schemas.microsoft.com/office/word/2010/wordprocessingInk" xmlns:wne="http://schemas.microsoft.com/office/word/2006/wordml" xmlns:wps="http://schemas.microsoft.com/office/word/2010/wordprocessingShape" mc:Ignorable="w14 w15 w16se w16cid w16 w16cex w16sdtdh w16sdtfl w16du wp14">
   <w:p>
     <w:pPr>
       <w:pStyle w:val="En-tte"/>
@@ -3534,7 +1702,7 @@
 </file>
 
 <file path=word/numbering.xml><?xml version="1.0" encoding="utf-8"?>
-<w:numbering xmlns:wpc="http://schemas.microsoft.com/office/word/2010/wordprocessingCanvas" xmlns:cx="http://schemas.microsoft.com/office/drawing/2014/chartex" xmlns:cx1="http://schemas.microsoft.com/office/drawing/2015/9/8/chartex" xmlns:cx2="http://schemas.microsoft.com/office/drawing/2015/10/21/chartex" xmlns:cx3="http://schemas.microsoft.com/office/drawing/2016/5/9/chartex" xmlns:cx4="http://schemas.microsoft.com/office/drawing/2016/5/10/chartex" xmlns:cx5="http://schemas.microsoft.com/office/drawing/2016/5/11/chartex" xmlns:cx6="http://schemas.microsoft.com/office/drawing/2016/5/12/chartex" xmlns:cx7="http://schemas.microsoft.com/office/drawing/2016/5/13/chartex" xmlns:cx8="http://schemas.microsoft.com/office/drawing/2016/5/14/chartex" xmlns:mc="http://schemas.openxmlformats.org/markup-compatibility/2006" xmlns:aink="http://schemas.microsoft.com/office/drawing/2016/ink" xmlns:am3d="http://schemas.microsoft.com/office/drawing/2017/model3d" xmlns:o="urn:schemas-microsoft-com:office:office" xmlns:oel="http://schemas.microsoft.com/office/2019/extlst" xmlns:r="http://schemas.openxmlformats.org/officeDocument/2006/relationships" xmlns:m="http://schemas.openxmlformats.org/officeDocument/2006/math" xmlns:v="urn:schemas-microsoft-com:vml" xmlns:wp14="http://schemas.microsoft.com/office/word/2010/wordprocessingDrawing" xmlns:wp="http://schemas.openxmlformats.org/drawingml/2006/wordprocessingDrawing" xmlns:w10="urn:schemas-microsoft-com:office:word" xmlns:w="http://schemas.openxmlformats.org/wordprocessingml/2006/main" xmlns:w14="http://schemas.microsoft.com/office/word/2010/wordml" xmlns:w15="http://schemas.microsoft.com/office/word/2012/wordml" xmlns:w16cex="http://schemas.microsoft.com/office/word/2018/wordml/cex" xmlns:w16cid="http://schemas.microsoft.com/office/word/2016/wordml/cid" xmlns:w16="http://schemas.microsoft.com/office/word/2018/wordml" xmlns:w16du="http://schemas.microsoft.com/office/word/2023/wordml/word16du" xmlns:w16sdtdh="http://schemas.microsoft.com/office/word/2020/wordml/sdtdatahash" xmlns:w16se="http://schemas.microsoft.com/office/word/2015/wordml/symex" xmlns:wpg="http://schemas.microsoft.com/office/word/2010/wordprocessingGroup" xmlns:wpi="http://schemas.microsoft.com/office/word/2010/wordprocessingInk" xmlns:wne="http://schemas.microsoft.com/office/word/2006/wordml" xmlns:wps="http://schemas.microsoft.com/office/word/2010/wordprocessingShape" mc:Ignorable="w14 w15 w16se w16cid w16 w16cex w16sdtdh w16du wp14">
+<w:numbering xmlns:wpc="http://schemas.microsoft.com/office/word/2010/wordprocessingCanvas" xmlns:cx="http://schemas.microsoft.com/office/drawing/2014/chartex" xmlns:cx1="http://schemas.microsoft.com/office/drawing/2015/9/8/chartex" xmlns:cx2="http://schemas.microsoft.com/office/drawing/2015/10/21/chartex" xmlns:cx3="http://schemas.microsoft.com/office/drawing/2016/5/9/chartex" xmlns:cx4="http://schemas.microsoft.com/office/drawing/2016/5/10/chartex" xmlns:cx5="http://schemas.microsoft.com/office/drawing/2016/5/11/chartex" xmlns:cx6="http://schemas.microsoft.com/office/drawing/2016/5/12/chartex" xmlns:cx7="http://schemas.microsoft.com/office/drawing/2016/5/13/chartex" xmlns:cx8="http://schemas.microsoft.com/office/drawing/2016/5/14/chartex" xmlns:mc="http://schemas.openxmlformats.org/markup-compatibility/2006" xmlns:aink="http://schemas.microsoft.com/office/drawing/2016/ink" xmlns:am3d="http://schemas.microsoft.com/office/drawing/2017/model3d" xmlns:o="urn:schemas-microsoft-com:office:office" xmlns:oel="http://schemas.microsoft.com/office/2019/extlst" xmlns:r="http://schemas.openxmlformats.org/officeDocument/2006/relationships" xmlns:m="http://schemas.openxmlformats.org/officeDocument/2006/math" xmlns:v="urn:schemas-microsoft-com:vml" xmlns:wp14="http://schemas.microsoft.com/office/word/2010/wordprocessingDrawing" xmlns:wp="http://schemas.openxmlformats.org/drawingml/2006/wordprocessingDrawing" xmlns:w10="urn:schemas-microsoft-com:office:word" xmlns:w="http://schemas.openxmlformats.org/wordprocessingml/2006/main" xmlns:w14="http://schemas.microsoft.com/office/word/2010/wordml" xmlns:w15="http://schemas.microsoft.com/office/word/2012/wordml" xmlns:w16cex="http://schemas.microsoft.com/office/word/2018/wordml/cex" xmlns:w16cid="http://schemas.microsoft.com/office/word/2016/wordml/cid" xmlns:w16="http://schemas.microsoft.com/office/word/2018/wordml" xmlns:w16du="http://schemas.microsoft.com/office/word/2023/wordml/word16du" xmlns:w16sdtdh="http://schemas.microsoft.com/office/word/2020/wordml/sdtdatahash" xmlns:w16sdtfl="http://schemas.microsoft.com/office/word/2024/wordml/sdtformatlock" xmlns:w16se="http://schemas.microsoft.com/office/word/2015/wordml/symex" xmlns:wpg="http://schemas.microsoft.com/office/word/2010/wordprocessingGroup" xmlns:wpi="http://schemas.microsoft.com/office/word/2010/wordprocessingInk" xmlns:wne="http://schemas.microsoft.com/office/word/2006/wordml" xmlns:wps="http://schemas.microsoft.com/office/word/2010/wordprocessingShape" mc:Ignorable="w14 w15 w16se w16cid w16 w16cex w16sdtdh w16sdtfl w16du wp14">
   <w:abstractNum w:abstractNumId="0" w15:restartNumberingAfterBreak="0">
     <w:nsid w:val="266B20A1"/>
     <w:multiLevelType w:val="hybridMultilevel"/>
@@ -4099,7 +2267,7 @@
 </file>
 
 <file path=word/styles.xml><?xml version="1.0" encoding="utf-8"?>
-<w:styles xmlns:mc="http://schemas.openxmlformats.org/markup-compatibility/2006" xmlns:r="http://schemas.openxmlformats.org/officeDocument/2006/relationships" xmlns:w="http://schemas.openxmlformats.org/wordprocessingml/2006/main" xmlns:w14="http://schemas.microsoft.com/office/word/2010/wordml" xmlns:w15="http://schemas.microsoft.com/office/word/2012/wordml" xmlns:w16cex="http://schemas.microsoft.com/office/word/2018/wordml/cex" xmlns:w16cid="http://schemas.microsoft.com/office/word/2016/wordml/cid" xmlns:w16="http://schemas.microsoft.com/office/word/2018/wordml" xmlns:w16du="http://schemas.microsoft.com/office/word/2023/wordml/word16du" xmlns:w16sdtdh="http://schemas.microsoft.com/office/word/2020/wordml/sdtdatahash" xmlns:w16se="http://schemas.microsoft.com/office/word/2015/wordml/symex" mc:Ignorable="w14 w15 w16se w16cid w16 w16cex w16sdtdh w16du">
+<w:styles xmlns:mc="http://schemas.openxmlformats.org/markup-compatibility/2006" xmlns:r="http://schemas.openxmlformats.org/officeDocument/2006/relationships" xmlns:w="http://schemas.openxmlformats.org/wordprocessingml/2006/main" xmlns:w14="http://schemas.microsoft.com/office/word/2010/wordml" xmlns:w15="http://schemas.microsoft.com/office/word/2012/wordml" xmlns:w16cex="http://schemas.microsoft.com/office/word/2018/wordml/cex" xmlns:w16cid="http://schemas.microsoft.com/office/word/2016/wordml/cid" xmlns:w16="http://schemas.microsoft.com/office/word/2018/wordml" xmlns:w16du="http://schemas.microsoft.com/office/word/2023/wordml/word16du" xmlns:w16sdtdh="http://schemas.microsoft.com/office/word/2020/wordml/sdtdatahash" xmlns:w16sdtfl="http://schemas.microsoft.com/office/word/2024/wordml/sdtformatlock" xmlns:w16se="http://schemas.microsoft.com/office/word/2015/wordml/symex" mc:Ignorable="w14 w15 w16se w16cid w16 w16cex w16sdtdh w16sdtfl w16du">
   <w:docDefaults>
     <w:rPrDefault>
       <w:rPr>
@@ -5703,7 +3871,7 @@
 </file>
 
 <file path=word/glossary/document.xml><?xml version="1.0" encoding="utf-8"?>
-<w:glossaryDocument xmlns:wpc="http://schemas.microsoft.com/office/word/2010/wordprocessingCanvas" xmlns:cx="http://schemas.microsoft.com/office/drawing/2014/chartex" xmlns:cx1="http://schemas.microsoft.com/office/drawing/2015/9/8/chartex" xmlns:cx2="http://schemas.microsoft.com/office/drawing/2015/10/21/chartex" xmlns:cx3="http://schemas.microsoft.com/office/drawing/2016/5/9/chartex" xmlns:cx4="http://schemas.microsoft.com/office/drawing/2016/5/10/chartex" xmlns:cx5="http://schemas.microsoft.com/office/drawing/2016/5/11/chartex" xmlns:cx6="http://schemas.microsoft.com/office/drawing/2016/5/12/chartex" xmlns:cx7="http://schemas.microsoft.com/office/drawing/2016/5/13/chartex" xmlns:cx8="http://schemas.microsoft.com/office/drawing/2016/5/14/chartex" xmlns:mc="http://schemas.openxmlformats.org/markup-compatibility/2006" xmlns:aink="http://schemas.microsoft.com/office/drawing/2016/ink" xmlns:am3d="http://schemas.microsoft.com/office/drawing/2017/model3d" xmlns:o="urn:schemas-microsoft-com:office:office" xmlns:oel="http://schemas.microsoft.com/office/2019/extlst" xmlns:r="http://schemas.openxmlformats.org/officeDocument/2006/relationships" xmlns:m="http://schemas.openxmlformats.org/officeDocument/2006/math" xmlns:v="urn:schemas-microsoft-com:vml" xmlns:wp14="http://schemas.microsoft.com/office/word/2010/wordprocessingDrawing" xmlns:wp="http://schemas.openxmlformats.org/drawingml/2006/wordprocessingDrawing" xmlns:w10="urn:schemas-microsoft-com:office:word" xmlns:w="http://schemas.openxmlformats.org/wordprocessingml/2006/main" xmlns:w14="http://schemas.microsoft.com/office/word/2010/wordml" xmlns:w15="http://schemas.microsoft.com/office/word/2012/wordml" xmlns:w16cex="http://schemas.microsoft.com/office/word/2018/wordml/cex" xmlns:w16cid="http://schemas.microsoft.com/office/word/2016/wordml/cid" xmlns:w16="http://schemas.microsoft.com/office/word/2018/wordml" xmlns:w16du="http://schemas.microsoft.com/office/word/2023/wordml/word16du" xmlns:w16sdtdh="http://schemas.microsoft.com/office/word/2020/wordml/sdtdatahash" xmlns:w16se="http://schemas.microsoft.com/office/word/2015/wordml/symex" xmlns:wpg="http://schemas.microsoft.com/office/word/2010/wordprocessingGroup" xmlns:wpi="http://schemas.microsoft.com/office/word/2010/wordprocessingInk" xmlns:wne="http://schemas.microsoft.com/office/word/2006/wordml" xmlns:wps="http://schemas.microsoft.com/office/word/2010/wordprocessingShape" mc:Ignorable="w14 w15 w16se w16cid w16 w16cex w16sdtdh w16du wp14">
+<w:glossaryDocument xmlns:wpc="http://schemas.microsoft.com/office/word/2010/wordprocessingCanvas" xmlns:cx="http://schemas.microsoft.com/office/drawing/2014/chartex" xmlns:cx1="http://schemas.microsoft.com/office/drawing/2015/9/8/chartex" xmlns:cx2="http://schemas.microsoft.com/office/drawing/2015/10/21/chartex" xmlns:cx3="http://schemas.microsoft.com/office/drawing/2016/5/9/chartex" xmlns:cx4="http://schemas.microsoft.com/office/drawing/2016/5/10/chartex" xmlns:cx5="http://schemas.microsoft.com/office/drawing/2016/5/11/chartex" xmlns:cx6="http://schemas.microsoft.com/office/drawing/2016/5/12/chartex" xmlns:cx7="http://schemas.microsoft.com/office/drawing/2016/5/13/chartex" xmlns:cx8="http://schemas.microsoft.com/office/drawing/2016/5/14/chartex" xmlns:mc="http://schemas.openxmlformats.org/markup-compatibility/2006" xmlns:aink="http://schemas.microsoft.com/office/drawing/2016/ink" xmlns:am3d="http://schemas.microsoft.com/office/drawing/2017/model3d" xmlns:o="urn:schemas-microsoft-com:office:office" xmlns:oel="http://schemas.microsoft.com/office/2019/extlst" xmlns:r="http://schemas.openxmlformats.org/officeDocument/2006/relationships" xmlns:m="http://schemas.openxmlformats.org/officeDocument/2006/math" xmlns:v="urn:schemas-microsoft-com:vml" xmlns:wp14="http://schemas.microsoft.com/office/word/2010/wordprocessingDrawing" xmlns:wp="http://schemas.openxmlformats.org/drawingml/2006/wordprocessingDrawing" xmlns:w10="urn:schemas-microsoft-com:office:word" xmlns:w="http://schemas.openxmlformats.org/wordprocessingml/2006/main" xmlns:w14="http://schemas.microsoft.com/office/word/2010/wordml" xmlns:w15="http://schemas.microsoft.com/office/word/2012/wordml" xmlns:w16cex="http://schemas.microsoft.com/office/word/2018/wordml/cex" xmlns:w16cid="http://schemas.microsoft.com/office/word/2016/wordml/cid" xmlns:w16="http://schemas.microsoft.com/office/word/2018/wordml" xmlns:w16du="http://schemas.microsoft.com/office/word/2023/wordml/word16du" xmlns:w16sdtdh="http://schemas.microsoft.com/office/word/2020/wordml/sdtdatahash" xmlns:w16sdtfl="http://schemas.microsoft.com/office/word/2024/wordml/sdtformatlock" xmlns:w16se="http://schemas.microsoft.com/office/word/2015/wordml/symex" xmlns:wpg="http://schemas.microsoft.com/office/word/2010/wordprocessingGroup" xmlns:wpi="http://schemas.microsoft.com/office/word/2010/wordprocessingInk" xmlns:wne="http://schemas.microsoft.com/office/word/2006/wordml" xmlns:wps="http://schemas.microsoft.com/office/word/2010/wordprocessingShape" mc:Ignorable="w14 w15 w16se w16cid w16 w16cex w16sdtdh w16sdtfl w16du wp14">
   <w:docParts>
     <w:docPart>
       <w:docPartPr>
@@ -5837,7 +4005,7 @@
 </file>
 
 <file path=word/glossary/fontTable.xml><?xml version="1.0" encoding="utf-8"?>
-<w:fonts xmlns:mc="http://schemas.openxmlformats.org/markup-compatibility/2006" xmlns:r="http://schemas.openxmlformats.org/officeDocument/2006/relationships" xmlns:w="http://schemas.openxmlformats.org/wordprocessingml/2006/main" xmlns:w14="http://schemas.microsoft.com/office/word/2010/wordml" xmlns:w15="http://schemas.microsoft.com/office/word/2012/wordml" xmlns:w16cex="http://schemas.microsoft.com/office/word/2018/wordml/cex" xmlns:w16cid="http://schemas.microsoft.com/office/word/2016/wordml/cid" xmlns:w16="http://schemas.microsoft.com/office/word/2018/wordml" xmlns:w16du="http://schemas.microsoft.com/office/word/2023/wordml/word16du" xmlns:w16sdtdh="http://schemas.microsoft.com/office/word/2020/wordml/sdtdatahash" xmlns:w16se="http://schemas.microsoft.com/office/word/2015/wordml/symex" mc:Ignorable="w14 w15 w16se w16cid w16 w16cex w16sdtdh w16du">
+<w:fonts xmlns:mc="http://schemas.openxmlformats.org/markup-compatibility/2006" xmlns:r="http://schemas.openxmlformats.org/officeDocument/2006/relationships" xmlns:w="http://schemas.openxmlformats.org/wordprocessingml/2006/main" xmlns:w14="http://schemas.microsoft.com/office/word/2010/wordml" xmlns:w15="http://schemas.microsoft.com/office/word/2012/wordml" xmlns:w16cex="http://schemas.microsoft.com/office/word/2018/wordml/cex" xmlns:w16cid="http://schemas.microsoft.com/office/word/2016/wordml/cid" xmlns:w16="http://schemas.microsoft.com/office/word/2018/wordml" xmlns:w16du="http://schemas.microsoft.com/office/word/2023/wordml/word16du" xmlns:w16sdtdh="http://schemas.microsoft.com/office/word/2020/wordml/sdtdatahash" xmlns:w16sdtfl="http://schemas.microsoft.com/office/word/2024/wordml/sdtformatlock" xmlns:w16se="http://schemas.microsoft.com/office/word/2015/wordml/symex" mc:Ignorable="w14 w15 w16se w16cid w16 w16cex w16sdtdh w16sdtfl w16du">
   <w:font w:name="Arial">
     <w:panose1 w:val="020B0604020202020204"/>
     <w:charset w:val="00"/>
@@ -5925,7 +4093,7 @@
 </file>
 
 <file path=word/glossary/settings.xml><?xml version="1.0" encoding="utf-8"?>
-<w:settings xmlns:mc="http://schemas.openxmlformats.org/markup-compatibility/2006" xmlns:o="urn:schemas-microsoft-com:office:office" xmlns:r="http://schemas.openxmlformats.org/officeDocument/2006/relationships" xmlns:m="http://schemas.openxmlformats.org/officeDocument/2006/math" xmlns:v="urn:schemas-microsoft-com:vml" xmlns:w10="urn:schemas-microsoft-com:office:word" xmlns:w="http://schemas.openxmlformats.org/wordprocessingml/2006/main" xmlns:w14="http://schemas.microsoft.com/office/word/2010/wordml" xmlns:w15="http://schemas.microsoft.com/office/word/2012/wordml" xmlns:w16cex="http://schemas.microsoft.com/office/word/2018/wordml/cex" xmlns:w16cid="http://schemas.microsoft.com/office/word/2016/wordml/cid" xmlns:w16="http://schemas.microsoft.com/office/word/2018/wordml" xmlns:w16du="http://schemas.microsoft.com/office/word/2023/wordml/word16du" xmlns:w16sdtdh="http://schemas.microsoft.com/office/word/2020/wordml/sdtdatahash" xmlns:w16se="http://schemas.microsoft.com/office/word/2015/wordml/symex" xmlns:sl="http://schemas.openxmlformats.org/schemaLibrary/2006/main" mc:Ignorable="w14 w15 w16se w16cid w16 w16cex w16sdtdh w16du">
+<w:settings xmlns:mc="http://schemas.openxmlformats.org/markup-compatibility/2006" xmlns:o="urn:schemas-microsoft-com:office:office" xmlns:r="http://schemas.openxmlformats.org/officeDocument/2006/relationships" xmlns:m="http://schemas.openxmlformats.org/officeDocument/2006/math" xmlns:v="urn:schemas-microsoft-com:vml" xmlns:w10="urn:schemas-microsoft-com:office:word" xmlns:w="http://schemas.openxmlformats.org/wordprocessingml/2006/main" xmlns:w14="http://schemas.microsoft.com/office/word/2010/wordml" xmlns:w15="http://schemas.microsoft.com/office/word/2012/wordml" xmlns:w16cex="http://schemas.microsoft.com/office/word/2018/wordml/cex" xmlns:w16cid="http://schemas.microsoft.com/office/word/2016/wordml/cid" xmlns:w16="http://schemas.microsoft.com/office/word/2018/wordml" xmlns:w16du="http://schemas.microsoft.com/office/word/2023/wordml/word16du" xmlns:w16sdtdh="http://schemas.microsoft.com/office/word/2020/wordml/sdtdatahash" xmlns:w16sdtfl="http://schemas.microsoft.com/office/word/2024/wordml/sdtformatlock" xmlns:w16se="http://schemas.microsoft.com/office/word/2015/wordml/symex" xmlns:sl="http://schemas.openxmlformats.org/schemaLibrary/2006/main" mc:Ignorable="w14 w15 w16se w16cid w16 w16cex w16sdtdh w16sdtfl w16du">
   <w:view w:val="normal"/>
   <w:defaultTabStop w:val="708"/>
   <w:hyphenationZone w:val="425"/>
@@ -5948,6 +4116,7 @@
     <w:rsid w:val="00357817"/>
     <w:rsid w:val="0036220B"/>
     <w:rsid w:val="0037242E"/>
+    <w:rsid w:val="003C52EE"/>
     <w:rsid w:val="004A2249"/>
     <w:rsid w:val="00500A79"/>
     <w:rsid w:val="00523267"/>
@@ -5989,7 +4158,7 @@
 </file>
 
 <file path=word/glossary/styles.xml><?xml version="1.0" encoding="utf-8"?>
-<w:styles xmlns:mc="http://schemas.openxmlformats.org/markup-compatibility/2006" xmlns:r="http://schemas.openxmlformats.org/officeDocument/2006/relationships" xmlns:w="http://schemas.openxmlformats.org/wordprocessingml/2006/main" xmlns:w14="http://schemas.microsoft.com/office/word/2010/wordml" xmlns:w15="http://schemas.microsoft.com/office/word/2012/wordml" xmlns:w16cex="http://schemas.microsoft.com/office/word/2018/wordml/cex" xmlns:w16cid="http://schemas.microsoft.com/office/word/2016/wordml/cid" xmlns:w16="http://schemas.microsoft.com/office/word/2018/wordml" xmlns:w16du="http://schemas.microsoft.com/office/word/2023/wordml/word16du" xmlns:w16sdtdh="http://schemas.microsoft.com/office/word/2020/wordml/sdtdatahash" xmlns:w16se="http://schemas.microsoft.com/office/word/2015/wordml/symex" mc:Ignorable="w14 w15 w16se w16cid w16 w16cex w16sdtdh w16du">
+<w:styles xmlns:mc="http://schemas.openxmlformats.org/markup-compatibility/2006" xmlns:r="http://schemas.openxmlformats.org/officeDocument/2006/relationships" xmlns:w="http://schemas.openxmlformats.org/wordprocessingml/2006/main" xmlns:w14="http://schemas.microsoft.com/office/word/2010/wordml" xmlns:w15="http://schemas.microsoft.com/office/word/2012/wordml" xmlns:w16cex="http://schemas.microsoft.com/office/word/2018/wordml/cex" xmlns:w16cid="http://schemas.microsoft.com/office/word/2016/wordml/cid" xmlns:w16="http://schemas.microsoft.com/office/word/2018/wordml" xmlns:w16du="http://schemas.microsoft.com/office/word/2023/wordml/word16du" xmlns:w16sdtdh="http://schemas.microsoft.com/office/word/2020/wordml/sdtdatahash" xmlns:w16sdtfl="http://schemas.microsoft.com/office/word/2024/wordml/sdtformatlock" xmlns:w16se="http://schemas.microsoft.com/office/word/2015/wordml/symex" mc:Ignorable="w14 w15 w16se w16cid w16 w16cex w16sdtdh w16sdtfl w16du">
   <w:docDefaults>
     <w:rPrDefault>
       <w:rPr>
@@ -6436,7 +4605,7 @@
 </file>
 
 <file path=word/glossary/webSettings.xml><?xml version="1.0" encoding="utf-8"?>
-<w:webSettings xmlns:mc="http://schemas.openxmlformats.org/markup-compatibility/2006" xmlns:r="http://schemas.openxmlformats.org/officeDocument/2006/relationships" xmlns:w="http://schemas.openxmlformats.org/wordprocessingml/2006/main" xmlns:w14="http://schemas.microsoft.com/office/word/2010/wordml" xmlns:w15="http://schemas.microsoft.com/office/word/2012/wordml" xmlns:w16cex="http://schemas.microsoft.com/office/word/2018/wordml/cex" xmlns:w16cid="http://schemas.microsoft.com/office/word/2016/wordml/cid" xmlns:w16="http://schemas.microsoft.com/office/word/2018/wordml" xmlns:w16du="http://schemas.microsoft.com/office/word/2023/wordml/word16du" xmlns:w16sdtdh="http://schemas.microsoft.com/office/word/2020/wordml/sdtdatahash" xmlns:w16se="http://schemas.microsoft.com/office/word/2015/wordml/symex" mc:Ignorable="w14 w15 w16se w16cid w16 w16cex w16sdtdh w16du">
+<w:webSettings xmlns:mc="http://schemas.openxmlformats.org/markup-compatibility/2006" xmlns:r="http://schemas.openxmlformats.org/officeDocument/2006/relationships" xmlns:w="http://schemas.openxmlformats.org/wordprocessingml/2006/main" xmlns:w14="http://schemas.microsoft.com/office/word/2010/wordml" xmlns:w15="http://schemas.microsoft.com/office/word/2012/wordml" xmlns:w16cex="http://schemas.microsoft.com/office/word/2018/wordml/cex" xmlns:w16cid="http://schemas.microsoft.com/office/word/2016/wordml/cid" xmlns:w16="http://schemas.microsoft.com/office/word/2018/wordml" xmlns:w16du="http://schemas.microsoft.com/office/word/2023/wordml/word16du" xmlns:w16sdtdh="http://schemas.microsoft.com/office/word/2020/wordml/sdtdatahash" xmlns:w16sdtfl="http://schemas.microsoft.com/office/word/2024/wordml/sdtformatlock" xmlns:w16se="http://schemas.microsoft.com/office/word/2015/wordml/symex" mc:Ignorable="w14 w15 w16se w16cid w16 w16cex w16sdtdh w16sdtfl w16du">
   <w:optimizeForBrowser/>
   <w:allowPNG/>
 </w:webSettings>
@@ -6729,7 +4898,7 @@
 
 <file path=customXml/item1.xml><?xml version="1.0" encoding="utf-8"?>
 <CoverPageProperties xmlns="http://schemas.microsoft.com/office/2006/coverPageProps">
-  <PublishDate>2024-12-02T00:00:00</PublishDate>
+  <PublishDate>2025-03-24T00:00:00</PublishDate>
   <Abstract/>
   <CompanyAddress/>
   <CompanyPhone/>
@@ -6748,22 +4917,6 @@
 </file>
 
 <file path=customXml/item3.xml><?xml version="1.0" encoding="utf-8"?>
-<b:Sources xmlns:b="http://schemas.openxmlformats.org/officeDocument/2006/bibliography" xmlns="http://schemas.openxmlformats.org/officeDocument/2006/bibliography" SelectedStyle="\APASixthEditionOfficeOnline.xsl" StyleName="APA" Version="6"/>
-</file>
-
-<file path=customXml/item4.xml><?xml version="1.0" encoding="utf-8"?>
-<p:properties xmlns:p="http://schemas.microsoft.com/office/2006/metadata/properties" xmlns:xsi="http://www.w3.org/2001/XMLSchema-instance" xmlns:pc="http://schemas.microsoft.com/office/infopath/2007/PartnerControls">
-  <documentManagement>
-    <TaxCatchAll xmlns="986ec48b-8b63-4faf-9c8b-ec296fe44942" xsi:nil="true"/>
-    <lcf76f155ced4ddcb4097134ff3c332f xmlns="8be4dc1c-ccee-4572-86dc-f3dc6803a9ee">
-      <Terms xmlns="http://schemas.microsoft.com/office/infopath/2007/PartnerControls"/>
-    </lcf76f155ced4ddcb4097134ff3c332f>
-    <Ann_x00e9_e xmlns="8be4dc1c-ccee-4572-86dc-f3dc6803a9ee" xsi:nil="true"/>
-  </documentManagement>
-</p:properties>
-</file>
-
-<file path=customXml/item5.xml><?xml version="1.0" encoding="utf-8"?>
 <ct:contentTypeSchema xmlns:ct="http://schemas.microsoft.com/office/2006/metadata/contentType" xmlns:ma="http://schemas.microsoft.com/office/2006/metadata/properties/metaAttributes" ct:_="" ma:_="" ma:contentTypeName="Document" ma:contentTypeID="0x010100AB40881E3D40EA4CBD0E6F3D24D7B5DC" ma:contentTypeVersion="19" ma:contentTypeDescription="Crée un document." ma:contentTypeScope="" ma:versionID="0e9df3517125a0d73d71a4274bc03890">
   <xsd:schema xmlns:xsd="http://www.w3.org/2001/XMLSchema" xmlns:xs="http://www.w3.org/2001/XMLSchema" xmlns:p="http://schemas.microsoft.com/office/2006/metadata/properties" xmlns:ns2="8be4dc1c-ccee-4572-86dc-f3dc6803a9ee" xmlns:ns3="986ec48b-8b63-4faf-9c8b-ec296fe44942" targetNamespace="http://schemas.microsoft.com/office/2006/metadata/properties" ma:root="true" ma:fieldsID="5bc98349ad0ca4e6801057e7e2dc9702" ns2:_="" ns3:_="">
     <xsd:import namespace="8be4dc1c-ccee-4572-86dc-f3dc6803a9ee"/>
@@ -7026,6 +5179,22 @@
 </ct:contentTypeSchema>
 </file>
 
+<file path=customXml/item4.xml><?xml version="1.0" encoding="utf-8"?>
+<p:properties xmlns:p="http://schemas.microsoft.com/office/2006/metadata/properties" xmlns:xsi="http://www.w3.org/2001/XMLSchema-instance" xmlns:pc="http://schemas.microsoft.com/office/infopath/2007/PartnerControls">
+  <documentManagement>
+    <TaxCatchAll xmlns="986ec48b-8b63-4faf-9c8b-ec296fe44942" xsi:nil="true"/>
+    <lcf76f155ced4ddcb4097134ff3c332f xmlns="8be4dc1c-ccee-4572-86dc-f3dc6803a9ee">
+      <Terms xmlns="http://schemas.microsoft.com/office/infopath/2007/PartnerControls"/>
+    </lcf76f155ced4ddcb4097134ff3c332f>
+    <Ann_x00e9_e xmlns="8be4dc1c-ccee-4572-86dc-f3dc6803a9ee" xsi:nil="true"/>
+  </documentManagement>
+</p:properties>
+</file>
+
+<file path=customXml/item5.xml><?xml version="1.0" encoding="utf-8"?>
+<b:Sources xmlns:b="http://schemas.openxmlformats.org/officeDocument/2006/bibliography" xmlns="http://schemas.openxmlformats.org/officeDocument/2006/bibliography" SelectedStyle="\APASixthEditionOfficeOnline.xsl" StyleName="APA" Version="6"/>
+</file>
+
 <file path=customXml/itemProps1.xml><?xml version="1.0" encoding="utf-8"?>
 <ds:datastoreItem xmlns:ds="http://schemas.openxmlformats.org/officeDocument/2006/customXml" ds:itemID="{55AF091B-3C7A-41E3-B477-F2FDAA23CFDA}">
   <ds:schemaRefs>
@@ -7043,9 +5212,20 @@
 </file>
 
 <file path=customXml/itemProps3.xml><?xml version="1.0" encoding="utf-8"?>
-<ds:datastoreItem xmlns:ds="http://schemas.openxmlformats.org/officeDocument/2006/customXml" ds:itemID="{1239D6DB-48B6-4B93-998D-8062ED759FFB}">
+<ds:datastoreItem xmlns:ds="http://schemas.openxmlformats.org/officeDocument/2006/customXml" ds:itemID="{8387350E-00A1-4FEF-AA0C-B687158F6556}">
   <ds:schemaRefs>
-    <ds:schemaRef ds:uri="http://schemas.openxmlformats.org/officeDocument/2006/bibliography"/>
+    <ds:schemaRef ds:uri="http://schemas.microsoft.com/office/2006/metadata/contentType"/>
+    <ds:schemaRef ds:uri="http://schemas.microsoft.com/office/2006/metadata/properties/metaAttributes"/>
+    <ds:schemaRef ds:uri="http://www.w3.org/2001/XMLSchema"/>
+    <ds:schemaRef ds:uri="http://schemas.microsoft.com/office/2006/metadata/properties"/>
+    <ds:schemaRef ds:uri="8be4dc1c-ccee-4572-86dc-f3dc6803a9ee"/>
+    <ds:schemaRef ds:uri="986ec48b-8b63-4faf-9c8b-ec296fe44942"/>
+    <ds:schemaRef ds:uri="http://schemas.microsoft.com/office/2006/documentManagement/types"/>
+    <ds:schemaRef ds:uri="http://schemas.microsoft.com/office/infopath/2007/PartnerControls"/>
+    <ds:schemaRef ds:uri="http://schemas.openxmlformats.org/package/2006/metadata/core-properties"/>
+    <ds:schemaRef ds:uri="http://purl.org/dc/elements/1.1/"/>
+    <ds:schemaRef ds:uri="http://purl.org/dc/terms/"/>
+    <ds:schemaRef ds:uri="http://schemas.microsoft.com/internal/obd"/>
   </ds:schemaRefs>
 </ds:datastoreItem>
 </file>
@@ -7062,20 +5242,9 @@
 </file>
 
 <file path=customXml/itemProps5.xml><?xml version="1.0" encoding="utf-8"?>
-<ds:datastoreItem xmlns:ds="http://schemas.openxmlformats.org/officeDocument/2006/customXml" ds:itemID="{8387350E-00A1-4FEF-AA0C-B687158F6556}">
+<ds:datastoreItem xmlns:ds="http://schemas.openxmlformats.org/officeDocument/2006/customXml" ds:itemID="{1239D6DB-48B6-4B93-998D-8062ED759FFB}">
   <ds:schemaRefs>
-    <ds:schemaRef ds:uri="http://schemas.microsoft.com/office/2006/metadata/contentType"/>
-    <ds:schemaRef ds:uri="http://schemas.microsoft.com/office/2006/metadata/properties/metaAttributes"/>
-    <ds:schemaRef ds:uri="http://www.w3.org/2001/XMLSchema"/>
-    <ds:schemaRef ds:uri="http://schemas.microsoft.com/office/2006/metadata/properties"/>
-    <ds:schemaRef ds:uri="8be4dc1c-ccee-4572-86dc-f3dc6803a9ee"/>
-    <ds:schemaRef ds:uri="986ec48b-8b63-4faf-9c8b-ec296fe44942"/>
-    <ds:schemaRef ds:uri="http://schemas.microsoft.com/office/2006/documentManagement/types"/>
-    <ds:schemaRef ds:uri="http://schemas.microsoft.com/office/infopath/2007/PartnerControls"/>
-    <ds:schemaRef ds:uri="http://schemas.openxmlformats.org/package/2006/metadata/core-properties"/>
-    <ds:schemaRef ds:uri="http://purl.org/dc/elements/1.1/"/>
-    <ds:schemaRef ds:uri="http://purl.org/dc/terms/"/>
-    <ds:schemaRef ds:uri="http://schemas.microsoft.com/internal/obd"/>
+    <ds:schemaRef ds:uri="http://schemas.openxmlformats.org/officeDocument/2006/bibliography"/>
   </ds:schemaRefs>
 </ds:datastoreItem>
 </file>
</xml_diff>

<commit_message>
Update M3 cahier des charges.docx
Modification table des matières
</commit_message>
<xml_diff>
--- a/Document/M3 cahier des charges.docx
+++ b/Document/M3 cahier des charges.docx
@@ -11,7 +11,6 @@
           <w:docPartUnique/>
         </w:docPartObj>
       </w:sdtPr>
-      <w:sdtEndPr/>
       <w:sdtContent>
         <w:p/>
         <w:tbl>
@@ -51,7 +50,6 @@
                   <w:dataBinding w:prefixMappings="xmlns:ns0='http://schemas.openxmlformats.org/package/2006/metadata/core-properties' xmlns:ns1='http://purl.org/dc/elements/1.1/'" w:xpath="/ns0:coreProperties[1]/ns1:title[1]" w:storeItemID="{6C3C8BC8-F283-45AE-878A-BAB7291924A1}"/>
                   <w:text/>
                 </w:sdtPr>
-                <w:sdtEndPr/>
                 <w:sdtContent>
                   <w:p>
                     <w:pPr>
@@ -112,7 +110,6 @@
                 <w:dataBinding w:prefixMappings="xmlns:ns0='http://schemas.openxmlformats.org/package/2006/metadata/core-properties' xmlns:ns1='http://purl.org/dc/elements/1.1/'" w:xpath="/ns0:coreProperties[1]/ns1:subject[1]" w:storeItemID="{6C3C8BC8-F283-45AE-878A-BAB7291924A1}"/>
                 <w:text/>
               </w:sdtPr>
-              <w:sdtEndPr/>
               <w:sdtContent>
                 <w:tc>
                   <w:tcPr>
@@ -181,7 +178,6 @@
                   <w:dataBinding w:prefixMappings="xmlns:ns0='http://schemas.openxmlformats.org/package/2006/metadata/core-properties' xmlns:ns1='http://purl.org/dc/elements/1.1/'" w:xpath="/ns0:coreProperties[1]/ns1:creator[1]" w:storeItemID="{6C3C8BC8-F283-45AE-878A-BAB7291924A1}"/>
                   <w:text/>
                 </w:sdtPr>
-                <w:sdtEndPr/>
                 <w:sdtContent>
                   <w:p>
                     <w:pPr>
@@ -215,18 +211,8 @@
                         <w:sz w:val="28"/>
                         <w:szCs w:val="28"/>
                       </w:rPr>
-                      <w:t xml:space="preserve">et Lucas </w:t>
+                      <w:t>et Lucas Domon</w:t>
                     </w:r>
-                    <w:proofErr w:type="spellStart"/>
-                    <w:r>
-                      <w:rPr>
-                        <w:color w:val="4F81BD" w:themeColor="accent1"/>
-                        <w:sz w:val="28"/>
-                        <w:szCs w:val="28"/>
-                      </w:rPr>
-                      <w:t>Domon</w:t>
-                    </w:r>
-                    <w:proofErr w:type="spellEnd"/>
                   </w:p>
                 </w:sdtContent>
               </w:sdt>
@@ -251,7 +237,6 @@
                     <w:calendar w:val="gregorian"/>
                   </w:date>
                 </w:sdtPr>
-                <w:sdtEndPr/>
                 <w:sdtContent>
                   <w:p>
                     <w:pPr>
@@ -542,923 +527,9 @@
           <w:fldChar w:fldCharType="end"/>
         </w:r>
       </w:hyperlink>
-    </w:p>
-    <w:p>
-      <w:pPr>
-        <w:pStyle w:val="TM2"/>
-        <w:tabs>
-          <w:tab w:val="left" w:pos="800"/>
-          <w:tab w:val="right" w:leader="underscore" w:pos="9062"/>
-        </w:tabs>
-        <w:rPr>
-          <w:rFonts w:eastAsiaTheme="minorEastAsia" w:cstheme="minorBidi"/>
-          <w:b w:val="0"/>
-          <w:bCs w:val="0"/>
-          <w:color w:val="auto"/>
-          <w:kern w:val="2"/>
-          <w:sz w:val="24"/>
-          <w:szCs w:val="24"/>
-          <w:lang w:eastAsia="fr-CH"/>
-          <w14:ligatures w14:val="standardContextual"/>
-        </w:rPr>
-      </w:pPr>
-      <w:hyperlink w:anchor="_Toc181788113" w:history="1">
-        <w:r>
-          <w:rPr>
-            <w:rStyle w:val="Lienhypertexte"/>
-          </w:rPr>
-          <w:t>1.1</w:t>
-        </w:r>
-        <w:r>
-          <w:rPr>
-            <w:rFonts w:eastAsiaTheme="minorEastAsia" w:cstheme="minorBidi"/>
-            <w:b w:val="0"/>
-            <w:bCs w:val="0"/>
-            <w:color w:val="auto"/>
-            <w:kern w:val="2"/>
-            <w:sz w:val="24"/>
-            <w:szCs w:val="24"/>
-            <w:lang w:eastAsia="fr-CH"/>
-            <w14:ligatures w14:val="standardContextual"/>
-          </w:rPr>
-          <w:tab/>
-        </w:r>
-        <w:r>
-          <w:rPr>
-            <w:rStyle w:val="Lienhypertexte"/>
-          </w:rPr>
-          <w:t>Livrables</w:t>
-        </w:r>
-        <w:r>
-          <w:rPr>
-            <w:webHidden/>
-          </w:rPr>
-          <w:tab/>
-        </w:r>
-        <w:r>
-          <w:rPr>
-            <w:webHidden/>
-          </w:rPr>
-          <w:fldChar w:fldCharType="begin"/>
-        </w:r>
-        <w:r>
-          <w:rPr>
-            <w:webHidden/>
-          </w:rPr>
-          <w:instrText xml:space="preserve"> PAGEREF _Toc181788113 \h </w:instrText>
-        </w:r>
-        <w:r>
-          <w:rPr>
-            <w:webHidden/>
-          </w:rPr>
-        </w:r>
-        <w:r>
-          <w:rPr>
-            <w:webHidden/>
-          </w:rPr>
-          <w:fldChar w:fldCharType="separate"/>
-        </w:r>
-        <w:r>
-          <w:rPr>
-            <w:noProof/>
-            <w:webHidden/>
-          </w:rPr>
-          <w:t>2</w:t>
-        </w:r>
-        <w:r>
-          <w:rPr>
-            <w:webHidden/>
-          </w:rPr>
-          <w:fldChar w:fldCharType="end"/>
-        </w:r>
-      </w:hyperlink>
-    </w:p>
-    <w:p>
-      <w:pPr>
-        <w:pStyle w:val="TM2"/>
-        <w:tabs>
-          <w:tab w:val="left" w:pos="800"/>
-          <w:tab w:val="right" w:leader="underscore" w:pos="9062"/>
-        </w:tabs>
-        <w:rPr>
-          <w:rFonts w:eastAsiaTheme="minorEastAsia" w:cstheme="minorBidi"/>
-          <w:b w:val="0"/>
-          <w:bCs w:val="0"/>
-          <w:color w:val="auto"/>
-          <w:kern w:val="2"/>
-          <w:sz w:val="24"/>
-          <w:szCs w:val="24"/>
-          <w:lang w:eastAsia="fr-CH"/>
-          <w14:ligatures w14:val="standardContextual"/>
-        </w:rPr>
-      </w:pPr>
-      <w:hyperlink w:anchor="_Toc181788114" w:history="1">
-        <w:r>
-          <w:rPr>
-            <w:rStyle w:val="Lienhypertexte"/>
-          </w:rPr>
-          <w:t>1.2</w:t>
-        </w:r>
-        <w:r>
-          <w:rPr>
-            <w:rFonts w:eastAsiaTheme="minorEastAsia" w:cstheme="minorBidi"/>
-            <w:b w:val="0"/>
-            <w:bCs w:val="0"/>
-            <w:color w:val="auto"/>
-            <w:kern w:val="2"/>
-            <w:sz w:val="24"/>
-            <w:szCs w:val="24"/>
-            <w:lang w:eastAsia="fr-CH"/>
-            <w14:ligatures w14:val="standardContextual"/>
-          </w:rPr>
-          <w:tab/>
-        </w:r>
-        <w:r>
-          <w:rPr>
-            <w:rStyle w:val="Lienhypertexte"/>
-          </w:rPr>
-          <w:t>Horaire de travail</w:t>
-        </w:r>
-        <w:r>
-          <w:rPr>
-            <w:webHidden/>
-          </w:rPr>
-          <w:tab/>
-        </w:r>
-        <w:r>
-          <w:rPr>
-            <w:webHidden/>
-          </w:rPr>
-          <w:fldChar w:fldCharType="begin"/>
-        </w:r>
-        <w:r>
-          <w:rPr>
-            <w:webHidden/>
-          </w:rPr>
-          <w:instrText xml:space="preserve"> PAGEREF _Toc181788114 \h </w:instrText>
-        </w:r>
-        <w:r>
-          <w:rPr>
-            <w:webHidden/>
-          </w:rPr>
-        </w:r>
-        <w:r>
-          <w:rPr>
-            <w:webHidden/>
-          </w:rPr>
-          <w:fldChar w:fldCharType="separate"/>
-        </w:r>
-        <w:r>
-          <w:rPr>
-            <w:noProof/>
-            <w:webHidden/>
-          </w:rPr>
-          <w:t>2</w:t>
-        </w:r>
-        <w:r>
-          <w:rPr>
-            <w:webHidden/>
-          </w:rPr>
-          <w:fldChar w:fldCharType="end"/>
-        </w:r>
-      </w:hyperlink>
-    </w:p>
-    <w:p>
-      <w:pPr>
-        <w:pStyle w:val="TM1"/>
-        <w:tabs>
-          <w:tab w:val="left" w:pos="400"/>
-          <w:tab w:val="right" w:leader="underscore" w:pos="9062"/>
-        </w:tabs>
-        <w:rPr>
-          <w:rFonts w:eastAsiaTheme="minorEastAsia" w:cstheme="minorBidi"/>
-          <w:b w:val="0"/>
-          <w:bCs w:val="0"/>
-          <w:i w:val="0"/>
-          <w:iCs w:val="0"/>
-          <w:color w:val="auto"/>
-          <w:kern w:val="2"/>
-          <w:lang w:eastAsia="fr-CH"/>
-          <w14:ligatures w14:val="standardContextual"/>
-        </w:rPr>
-      </w:pPr>
-      <w:hyperlink w:anchor="_Toc181788115" w:history="1">
-        <w:r>
-          <w:rPr>
-            <w:rStyle w:val="Lienhypertexte"/>
-          </w:rPr>
-          <w:t>2</w:t>
-        </w:r>
-        <w:r>
-          <w:rPr>
-            <w:rFonts w:eastAsiaTheme="minorEastAsia" w:cstheme="minorBidi"/>
-            <w:b w:val="0"/>
-            <w:bCs w:val="0"/>
-            <w:i w:val="0"/>
-            <w:iCs w:val="0"/>
-            <w:color w:val="auto"/>
-            <w:kern w:val="2"/>
-            <w:lang w:eastAsia="fr-CH"/>
-            <w14:ligatures w14:val="standardContextual"/>
-          </w:rPr>
-          <w:tab/>
-        </w:r>
-        <w:r>
-          <w:rPr>
-            <w:rStyle w:val="Lienhypertexte"/>
-          </w:rPr>
-          <w:t>Informations générales</w:t>
-        </w:r>
-        <w:r>
-          <w:rPr>
-            <w:webHidden/>
-          </w:rPr>
-          <w:tab/>
-        </w:r>
-        <w:r>
-          <w:rPr>
-            <w:webHidden/>
-          </w:rPr>
-          <w:fldChar w:fldCharType="begin"/>
-        </w:r>
-        <w:r>
-          <w:rPr>
-            <w:webHidden/>
-          </w:rPr>
-          <w:instrText xml:space="preserve"> PAGEREF _Toc181788115 \h </w:instrText>
-        </w:r>
-        <w:r>
-          <w:rPr>
-            <w:webHidden/>
-          </w:rPr>
-        </w:r>
-        <w:r>
-          <w:rPr>
-            <w:webHidden/>
-          </w:rPr>
-          <w:fldChar w:fldCharType="separate"/>
-        </w:r>
-        <w:r>
-          <w:rPr>
-            <w:noProof/>
-            <w:webHidden/>
-          </w:rPr>
-          <w:t>2</w:t>
-        </w:r>
-        <w:r>
-          <w:rPr>
-            <w:webHidden/>
-          </w:rPr>
-          <w:fldChar w:fldCharType="end"/>
-        </w:r>
-      </w:hyperlink>
-    </w:p>
-    <w:p>
-      <w:pPr>
-        <w:pStyle w:val="TM2"/>
-        <w:tabs>
-          <w:tab w:val="left" w:pos="800"/>
-          <w:tab w:val="right" w:leader="underscore" w:pos="9062"/>
-        </w:tabs>
-        <w:rPr>
-          <w:rFonts w:eastAsiaTheme="minorEastAsia" w:cstheme="minorBidi"/>
-          <w:b w:val="0"/>
-          <w:bCs w:val="0"/>
-          <w:color w:val="auto"/>
-          <w:kern w:val="2"/>
-          <w:sz w:val="24"/>
-          <w:szCs w:val="24"/>
-          <w:lang w:eastAsia="fr-CH"/>
-          <w14:ligatures w14:val="standardContextual"/>
-        </w:rPr>
-      </w:pPr>
-      <w:hyperlink w:anchor="_Toc181788116" w:history="1">
-        <w:r>
-          <w:rPr>
-            <w:rStyle w:val="Lienhypertexte"/>
-          </w:rPr>
-          <w:t>2.1</w:t>
-        </w:r>
-        <w:r>
-          <w:rPr>
-            <w:rFonts w:eastAsiaTheme="minorEastAsia" w:cstheme="minorBidi"/>
-            <w:b w:val="0"/>
-            <w:bCs w:val="0"/>
-            <w:color w:val="auto"/>
-            <w:kern w:val="2"/>
-            <w:sz w:val="24"/>
-            <w:szCs w:val="24"/>
-            <w:lang w:eastAsia="fr-CH"/>
-            <w14:ligatures w14:val="standardContextual"/>
-          </w:rPr>
-          <w:tab/>
-        </w:r>
-        <w:r>
-          <w:rPr>
-            <w:rStyle w:val="Lienhypertexte"/>
-          </w:rPr>
-          <w:t>Echéances</w:t>
-        </w:r>
-        <w:r>
-          <w:rPr>
-            <w:webHidden/>
-          </w:rPr>
-          <w:tab/>
-        </w:r>
-        <w:r>
-          <w:rPr>
-            <w:webHidden/>
-          </w:rPr>
-          <w:fldChar w:fldCharType="begin"/>
-        </w:r>
-        <w:r>
-          <w:rPr>
-            <w:webHidden/>
-          </w:rPr>
-          <w:instrText xml:space="preserve"> PAGEREF _Toc181788116 \h </w:instrText>
-        </w:r>
-        <w:r>
-          <w:rPr>
-            <w:webHidden/>
-          </w:rPr>
-        </w:r>
-        <w:r>
-          <w:rPr>
-            <w:webHidden/>
-          </w:rPr>
-          <w:fldChar w:fldCharType="separate"/>
-        </w:r>
-        <w:r>
-          <w:rPr>
-            <w:noProof/>
-            <w:webHidden/>
-          </w:rPr>
-          <w:t>2</w:t>
-        </w:r>
-        <w:r>
-          <w:rPr>
-            <w:webHidden/>
-          </w:rPr>
-          <w:fldChar w:fldCharType="end"/>
-        </w:r>
-      </w:hyperlink>
-    </w:p>
-    <w:p>
-      <w:pPr>
-        <w:pStyle w:val="TM2"/>
-        <w:tabs>
-          <w:tab w:val="left" w:pos="800"/>
-          <w:tab w:val="right" w:leader="underscore" w:pos="9062"/>
-        </w:tabs>
-        <w:rPr>
-          <w:rFonts w:eastAsiaTheme="minorEastAsia" w:cstheme="minorBidi"/>
-          <w:b w:val="0"/>
-          <w:bCs w:val="0"/>
-          <w:color w:val="auto"/>
-          <w:kern w:val="2"/>
-          <w:sz w:val="24"/>
-          <w:szCs w:val="24"/>
-          <w:lang w:eastAsia="fr-CH"/>
-          <w14:ligatures w14:val="standardContextual"/>
-        </w:rPr>
-      </w:pPr>
-      <w:hyperlink w:anchor="_Toc181788117" w:history="1">
-        <w:r>
-          <w:rPr>
-            <w:rStyle w:val="Lienhypertexte"/>
-          </w:rPr>
-          <w:t>2.2</w:t>
-        </w:r>
-        <w:r>
-          <w:rPr>
-            <w:rFonts w:eastAsiaTheme="minorEastAsia" w:cstheme="minorBidi"/>
-            <w:b w:val="0"/>
-            <w:bCs w:val="0"/>
-            <w:color w:val="auto"/>
-            <w:kern w:val="2"/>
-            <w:sz w:val="24"/>
-            <w:szCs w:val="24"/>
-            <w:lang w:eastAsia="fr-CH"/>
-            <w14:ligatures w14:val="standardContextual"/>
-          </w:rPr>
-          <w:tab/>
-        </w:r>
-        <w:r>
-          <w:rPr>
-            <w:rStyle w:val="Lienhypertexte"/>
-          </w:rPr>
-          <w:t>Jalons</w:t>
-        </w:r>
-        <w:r>
-          <w:rPr>
-            <w:webHidden/>
-          </w:rPr>
-          <w:tab/>
-        </w:r>
-        <w:r>
-          <w:rPr>
-            <w:webHidden/>
-          </w:rPr>
-          <w:fldChar w:fldCharType="begin"/>
-        </w:r>
-        <w:r>
-          <w:rPr>
-            <w:webHidden/>
-          </w:rPr>
-          <w:instrText xml:space="preserve"> PAGEREF _Toc181788117 \h </w:instrText>
-        </w:r>
-        <w:r>
-          <w:rPr>
-            <w:webHidden/>
-          </w:rPr>
-        </w:r>
-        <w:r>
-          <w:rPr>
-            <w:webHidden/>
-          </w:rPr>
-          <w:fldChar w:fldCharType="separate"/>
-        </w:r>
-        <w:r>
-          <w:rPr>
-            <w:noProof/>
-            <w:webHidden/>
-          </w:rPr>
-          <w:t>2</w:t>
-        </w:r>
-        <w:r>
-          <w:rPr>
-            <w:webHidden/>
-          </w:rPr>
-          <w:fldChar w:fldCharType="end"/>
-        </w:r>
-      </w:hyperlink>
-    </w:p>
-    <w:p>
-      <w:pPr>
-        <w:pStyle w:val="TM1"/>
-        <w:tabs>
-          <w:tab w:val="left" w:pos="400"/>
-          <w:tab w:val="right" w:leader="underscore" w:pos="9062"/>
-        </w:tabs>
-        <w:rPr>
-          <w:rFonts w:eastAsiaTheme="minorEastAsia" w:cstheme="minorBidi"/>
-          <w:b w:val="0"/>
-          <w:bCs w:val="0"/>
-          <w:i w:val="0"/>
-          <w:iCs w:val="0"/>
-          <w:color w:val="auto"/>
-          <w:kern w:val="2"/>
-          <w:lang w:eastAsia="fr-CH"/>
-          <w14:ligatures w14:val="standardContextual"/>
-        </w:rPr>
-      </w:pPr>
-      <w:hyperlink w:anchor="_Toc181788118" w:history="1">
-        <w:r>
-          <w:rPr>
-            <w:rStyle w:val="Lienhypertexte"/>
-          </w:rPr>
-          <w:t>3</w:t>
-        </w:r>
-        <w:r>
-          <w:rPr>
-            <w:rFonts w:eastAsiaTheme="minorEastAsia" w:cstheme="minorBidi"/>
-            <w:b w:val="0"/>
-            <w:bCs w:val="0"/>
-            <w:i w:val="0"/>
-            <w:iCs w:val="0"/>
-            <w:color w:val="auto"/>
-            <w:kern w:val="2"/>
-            <w:lang w:eastAsia="fr-CH"/>
-            <w14:ligatures w14:val="standardContextual"/>
-          </w:rPr>
-          <w:tab/>
-        </w:r>
-        <w:r>
-          <w:rPr>
-            <w:rStyle w:val="Lienhypertexte"/>
-          </w:rPr>
-          <w:t>Détails du sujet</w:t>
-        </w:r>
-        <w:r>
-          <w:rPr>
-            <w:webHidden/>
-          </w:rPr>
-          <w:tab/>
-        </w:r>
-        <w:r>
-          <w:rPr>
-            <w:webHidden/>
-          </w:rPr>
-          <w:fldChar w:fldCharType="begin"/>
-        </w:r>
-        <w:r>
-          <w:rPr>
-            <w:webHidden/>
-          </w:rPr>
-          <w:instrText xml:space="preserve"> PAGEREF _Toc181788118 \h </w:instrText>
-        </w:r>
-        <w:r>
-          <w:rPr>
-            <w:webHidden/>
-          </w:rPr>
-        </w:r>
-        <w:r>
-          <w:rPr>
-            <w:webHidden/>
-          </w:rPr>
-          <w:fldChar w:fldCharType="separate"/>
-        </w:r>
-        <w:r>
-          <w:rPr>
-            <w:noProof/>
-            <w:webHidden/>
-          </w:rPr>
-          <w:t>3</w:t>
-        </w:r>
-        <w:r>
-          <w:rPr>
-            <w:webHidden/>
-          </w:rPr>
-          <w:fldChar w:fldCharType="end"/>
-        </w:r>
-      </w:hyperlink>
-    </w:p>
-    <w:p>
-      <w:pPr>
-        <w:pStyle w:val="TM2"/>
-        <w:tabs>
-          <w:tab w:val="left" w:pos="800"/>
-          <w:tab w:val="right" w:leader="underscore" w:pos="9062"/>
-        </w:tabs>
-        <w:rPr>
-          <w:rFonts w:eastAsiaTheme="minorEastAsia" w:cstheme="minorBidi"/>
-          <w:b w:val="0"/>
-          <w:bCs w:val="0"/>
-          <w:color w:val="auto"/>
-          <w:kern w:val="2"/>
-          <w:sz w:val="24"/>
-          <w:szCs w:val="24"/>
-          <w:lang w:eastAsia="fr-CH"/>
-          <w14:ligatures w14:val="standardContextual"/>
-        </w:rPr>
-      </w:pPr>
-      <w:hyperlink w:anchor="_Toc181788119" w:history="1">
-        <w:r>
-          <w:rPr>
-            <w:rStyle w:val="Lienhypertexte"/>
-          </w:rPr>
-          <w:t>3.1</w:t>
-        </w:r>
-        <w:r>
-          <w:rPr>
-            <w:rFonts w:eastAsiaTheme="minorEastAsia" w:cstheme="minorBidi"/>
-            <w:b w:val="0"/>
-            <w:bCs w:val="0"/>
-            <w:color w:val="auto"/>
-            <w:kern w:val="2"/>
-            <w:sz w:val="24"/>
-            <w:szCs w:val="24"/>
-            <w:lang w:eastAsia="fr-CH"/>
-            <w14:ligatures w14:val="standardContextual"/>
-          </w:rPr>
-          <w:tab/>
-        </w:r>
-        <w:r>
-          <w:rPr>
-            <w:rStyle w:val="Lienhypertexte"/>
-          </w:rPr>
-          <w:t>Description générale</w:t>
-        </w:r>
-        <w:r>
-          <w:rPr>
-            <w:webHidden/>
-          </w:rPr>
-          <w:tab/>
-        </w:r>
-        <w:r>
-          <w:rPr>
-            <w:webHidden/>
-          </w:rPr>
-          <w:fldChar w:fldCharType="begin"/>
-        </w:r>
-        <w:r>
-          <w:rPr>
-            <w:webHidden/>
-          </w:rPr>
-          <w:instrText xml:space="preserve"> PAGEREF _Toc181788119 \h </w:instrText>
-        </w:r>
-        <w:r>
-          <w:rPr>
-            <w:webHidden/>
-          </w:rPr>
-        </w:r>
-        <w:r>
-          <w:rPr>
-            <w:webHidden/>
-          </w:rPr>
-          <w:fldChar w:fldCharType="separate"/>
-        </w:r>
-        <w:r>
-          <w:rPr>
-            <w:noProof/>
-            <w:webHidden/>
-          </w:rPr>
-          <w:t>3</w:t>
-        </w:r>
-        <w:r>
-          <w:rPr>
-            <w:webHidden/>
-          </w:rPr>
-          <w:fldChar w:fldCharType="end"/>
-        </w:r>
-      </w:hyperlink>
-    </w:p>
-    <w:p>
-      <w:pPr>
-        <w:pStyle w:val="TM2"/>
-        <w:tabs>
-          <w:tab w:val="left" w:pos="800"/>
-          <w:tab w:val="right" w:leader="underscore" w:pos="9062"/>
-        </w:tabs>
-        <w:rPr>
-          <w:rFonts w:eastAsiaTheme="minorEastAsia" w:cstheme="minorBidi"/>
-          <w:b w:val="0"/>
-          <w:bCs w:val="0"/>
-          <w:color w:val="auto"/>
-          <w:kern w:val="2"/>
-          <w:sz w:val="24"/>
-          <w:szCs w:val="24"/>
-          <w:lang w:eastAsia="fr-CH"/>
-          <w14:ligatures w14:val="standardContextual"/>
-        </w:rPr>
-      </w:pPr>
-      <w:hyperlink w:anchor="_Toc181788120" w:history="1">
-        <w:r>
-          <w:rPr>
-            <w:rStyle w:val="Lienhypertexte"/>
-          </w:rPr>
-          <w:t>3.2</w:t>
-        </w:r>
-        <w:r>
-          <w:rPr>
-            <w:rFonts w:eastAsiaTheme="minorEastAsia" w:cstheme="minorBidi"/>
-            <w:b w:val="0"/>
-            <w:bCs w:val="0"/>
-            <w:color w:val="auto"/>
-            <w:kern w:val="2"/>
-            <w:sz w:val="24"/>
-            <w:szCs w:val="24"/>
-            <w:lang w:eastAsia="fr-CH"/>
-            <w14:ligatures w14:val="standardContextual"/>
-          </w:rPr>
-          <w:tab/>
-        </w:r>
-        <w:r>
-          <w:rPr>
-            <w:rStyle w:val="Lienhypertexte"/>
-          </w:rPr>
-          <w:t>Principales tâches à réaliser</w:t>
-        </w:r>
-        <w:r>
-          <w:rPr>
-            <w:webHidden/>
-          </w:rPr>
-          <w:tab/>
-        </w:r>
-        <w:r>
-          <w:rPr>
-            <w:webHidden/>
-          </w:rPr>
-          <w:fldChar w:fldCharType="begin"/>
-        </w:r>
-        <w:r>
-          <w:rPr>
-            <w:webHidden/>
-          </w:rPr>
-          <w:instrText xml:space="preserve"> PAGEREF _Toc181788120 \h </w:instrText>
-        </w:r>
-        <w:r>
-          <w:rPr>
-            <w:webHidden/>
-          </w:rPr>
-        </w:r>
-        <w:r>
-          <w:rPr>
-            <w:webHidden/>
-          </w:rPr>
-          <w:fldChar w:fldCharType="separate"/>
-        </w:r>
-        <w:r>
-          <w:rPr>
-            <w:noProof/>
-            <w:webHidden/>
-          </w:rPr>
-          <w:t>3</w:t>
-        </w:r>
-        <w:r>
-          <w:rPr>
-            <w:webHidden/>
-          </w:rPr>
-          <w:fldChar w:fldCharType="end"/>
-        </w:r>
-      </w:hyperlink>
-    </w:p>
-    <w:p>
-      <w:pPr>
-        <w:pStyle w:val="TM2"/>
-        <w:tabs>
-          <w:tab w:val="left" w:pos="800"/>
-          <w:tab w:val="right" w:leader="underscore" w:pos="9062"/>
-        </w:tabs>
-        <w:rPr>
-          <w:rFonts w:eastAsiaTheme="minorEastAsia" w:cstheme="minorBidi"/>
-          <w:b w:val="0"/>
-          <w:bCs w:val="0"/>
-          <w:color w:val="auto"/>
-          <w:kern w:val="2"/>
-          <w:sz w:val="24"/>
-          <w:szCs w:val="24"/>
-          <w:lang w:eastAsia="fr-CH"/>
-          <w14:ligatures w14:val="standardContextual"/>
-        </w:rPr>
-      </w:pPr>
-      <w:hyperlink w:anchor="_Toc181788121" w:history="1">
-        <w:r>
-          <w:rPr>
-            <w:rStyle w:val="Lienhypertexte"/>
-          </w:rPr>
-          <w:t>3.3</w:t>
-        </w:r>
-        <w:r>
-          <w:rPr>
-            <w:rFonts w:eastAsiaTheme="minorEastAsia" w:cstheme="minorBidi"/>
-            <w:b w:val="0"/>
-            <w:bCs w:val="0"/>
-            <w:color w:val="auto"/>
-            <w:kern w:val="2"/>
-            <w:sz w:val="24"/>
-            <w:szCs w:val="24"/>
-            <w:lang w:eastAsia="fr-CH"/>
-            <w14:ligatures w14:val="standardContextual"/>
-          </w:rPr>
-          <w:tab/>
-        </w:r>
-        <w:r>
-          <w:rPr>
-            <w:rStyle w:val="Lienhypertexte"/>
-          </w:rPr>
-          <w:t>Fonctionnement de la Sécurité</w:t>
-        </w:r>
-        <w:r>
-          <w:rPr>
-            <w:webHidden/>
-          </w:rPr>
-          <w:tab/>
-        </w:r>
-        <w:r>
-          <w:rPr>
-            <w:webHidden/>
-          </w:rPr>
-          <w:fldChar w:fldCharType="begin"/>
-        </w:r>
-        <w:r>
-          <w:rPr>
-            <w:webHidden/>
-          </w:rPr>
-          <w:instrText xml:space="preserve"> PAGEREF _Toc181788121 \h </w:instrText>
-        </w:r>
-        <w:r>
-          <w:rPr>
-            <w:webHidden/>
-          </w:rPr>
-        </w:r>
-        <w:r>
-          <w:rPr>
-            <w:webHidden/>
-          </w:rPr>
-          <w:fldChar w:fldCharType="separate"/>
-        </w:r>
-        <w:r>
-          <w:rPr>
-            <w:noProof/>
-            <w:webHidden/>
-          </w:rPr>
-          <w:t>3</w:t>
-        </w:r>
-        <w:r>
-          <w:rPr>
-            <w:webHidden/>
-          </w:rPr>
-          <w:fldChar w:fldCharType="end"/>
-        </w:r>
-      </w:hyperlink>
-    </w:p>
-    <w:p>
-      <w:pPr>
-        <w:pStyle w:val="TM1"/>
-        <w:tabs>
-          <w:tab w:val="left" w:pos="400"/>
-          <w:tab w:val="right" w:leader="underscore" w:pos="9062"/>
-        </w:tabs>
-        <w:rPr>
-          <w:rFonts w:eastAsiaTheme="minorEastAsia" w:cstheme="minorBidi"/>
-          <w:b w:val="0"/>
-          <w:bCs w:val="0"/>
-          <w:i w:val="0"/>
-          <w:iCs w:val="0"/>
-          <w:color w:val="auto"/>
-          <w:kern w:val="2"/>
-          <w:lang w:eastAsia="fr-CH"/>
-          <w14:ligatures w14:val="standardContextual"/>
-        </w:rPr>
-      </w:pPr>
-      <w:hyperlink w:anchor="_Toc181788122" w:history="1">
-        <w:r>
-          <w:rPr>
-            <w:rStyle w:val="Lienhypertexte"/>
-          </w:rPr>
-          <w:t>4</w:t>
-        </w:r>
-        <w:r>
-          <w:rPr>
-            <w:rFonts w:eastAsiaTheme="minorEastAsia" w:cstheme="minorBidi"/>
-            <w:b w:val="0"/>
-            <w:bCs w:val="0"/>
-            <w:i w:val="0"/>
-            <w:iCs w:val="0"/>
-            <w:color w:val="auto"/>
-            <w:kern w:val="2"/>
-            <w:lang w:eastAsia="fr-CH"/>
-            <w14:ligatures w14:val="standardContextual"/>
-          </w:rPr>
-          <w:tab/>
-        </w:r>
-        <w:r>
-          <w:rPr>
-            <w:rStyle w:val="Lienhypertexte"/>
-          </w:rPr>
-          <w:t>Signature</w:t>
-        </w:r>
-        <w:r>
-          <w:rPr>
-            <w:webHidden/>
-          </w:rPr>
-          <w:tab/>
-        </w:r>
-        <w:r>
-          <w:rPr>
-            <w:webHidden/>
-          </w:rPr>
-          <w:fldChar w:fldCharType="begin"/>
-        </w:r>
-        <w:r>
-          <w:rPr>
-            <w:webHidden/>
-          </w:rPr>
-          <w:instrText xml:space="preserve"> PAGEREF _Toc181788122 \h </w:instrText>
-        </w:r>
-        <w:r>
-          <w:rPr>
-            <w:webHidden/>
-          </w:rPr>
-        </w:r>
-        <w:r>
-          <w:rPr>
-            <w:webHidden/>
-          </w:rPr>
-          <w:fldChar w:fldCharType="separate"/>
-        </w:r>
-        <w:r>
-          <w:rPr>
-            <w:noProof/>
-            <w:webHidden/>
-          </w:rPr>
-          <w:t>4</w:t>
-        </w:r>
-        <w:r>
-          <w:rPr>
-            <w:webHidden/>
-          </w:rPr>
-          <w:fldChar w:fldCharType="end"/>
-        </w:r>
-      </w:hyperlink>
-    </w:p>
-    <w:p>
-      <w:pPr>
-        <w:spacing w:after="200"/>
-        <w:ind w:left="0"/>
-        <w:jc w:val="left"/>
-        <w:rPr>
-          <w:rFonts w:asciiTheme="minorHAnsi" w:eastAsiaTheme="minorHAnsi" w:hAnsiTheme="minorHAnsi" w:cstheme="minorHAnsi"/>
-          <w:sz w:val="24"/>
-          <w:szCs w:val="24"/>
-        </w:rPr>
-      </w:pPr>
       <w:r>
         <w:rPr>
-          <w:rFonts w:asciiTheme="minorHAnsi" w:eastAsiaTheme="minorHAnsi" w:hAnsiTheme="minorHAnsi" w:cstheme="minorHAnsi"/>
-          <w:sz w:val="24"/>
-          <w:szCs w:val="24"/>
+          <w:rFonts w:eastAsiaTheme="minorHAnsi"/>
         </w:rPr>
         <w:fldChar w:fldCharType="end"/>
       </w:r>
@@ -1570,7 +641,6 @@
           <w:docPartUnique/>
         </w:docPartObj>
       </w:sdtPr>
-      <w:sdtEndPr/>
       <w:sdtContent>
         <w:r>
           <w:fldChar w:fldCharType="begin"/>
@@ -4054,7 +3124,7 @@
     <w:charset w:val="00"/>
     <w:family w:val="swiss"/>
     <w:pitch w:val="variable"/>
-    <w:sig w:usb0="E4002EFF" w:usb1="C200247B" w:usb2="00000009" w:usb3="00000000" w:csb0="000001FF" w:csb1="00000000"/>
+    <w:sig w:usb0="E4002EFF" w:usb1="C000247B" w:usb2="00000009" w:usb3="00000000" w:csb0="000001FF" w:csb1="00000000"/>
   </w:font>
   <w:font w:name="Cambria">
     <w:panose1 w:val="02040503050406030204"/>
@@ -4109,7 +3179,9 @@
   </w:compat>
   <w:rsids>
     <w:rsidRoot w:val="00356B92"/>
+    <w:rsid w:val="0000696B"/>
     <w:rsid w:val="0011219A"/>
+    <w:rsid w:val="00285BF5"/>
     <w:rsid w:val="002A3D0C"/>
     <w:rsid w:val="00345E0F"/>
     <w:rsid w:val="00356B92"/>
@@ -4908,15 +3980,6 @@
 </file>
 
 <file path=customXml/item2.xml><?xml version="1.0" encoding="utf-8"?>
-<?mso-contentType ?>
-<FormTemplates xmlns="http://schemas.microsoft.com/sharepoint/v3/contenttype/forms">
-  <Display>DocumentLibraryForm</Display>
-  <Edit>DocumentLibraryForm</Edit>
-  <New>DocumentLibraryForm</New>
-</FormTemplates>
-</file>
-
-<file path=customXml/item3.xml><?xml version="1.0" encoding="utf-8"?>
 <ct:contentTypeSchema xmlns:ct="http://schemas.microsoft.com/office/2006/metadata/contentType" xmlns:ma="http://schemas.microsoft.com/office/2006/metadata/properties/metaAttributes" ct:_="" ma:_="" ma:contentTypeName="Document" ma:contentTypeID="0x010100AB40881E3D40EA4CBD0E6F3D24D7B5DC" ma:contentTypeVersion="19" ma:contentTypeDescription="Crée un document." ma:contentTypeScope="" ma:versionID="0e9df3517125a0d73d71a4274bc03890">
   <xsd:schema xmlns:xsd="http://www.w3.org/2001/XMLSchema" xmlns:xs="http://www.w3.org/2001/XMLSchema" xmlns:p="http://schemas.microsoft.com/office/2006/metadata/properties" xmlns:ns2="8be4dc1c-ccee-4572-86dc-f3dc6803a9ee" xmlns:ns3="986ec48b-8b63-4faf-9c8b-ec296fe44942" targetNamespace="http://schemas.microsoft.com/office/2006/metadata/properties" ma:root="true" ma:fieldsID="5bc98349ad0ca4e6801057e7e2dc9702" ns2:_="" ns3:_="">
     <xsd:import namespace="8be4dc1c-ccee-4572-86dc-f3dc6803a9ee"/>
@@ -5179,7 +4242,20 @@
 </ct:contentTypeSchema>
 </file>
 
+<file path=customXml/item3.xml><?xml version="1.0" encoding="utf-8"?>
+<?mso-contentType ?>
+<FormTemplates xmlns="http://schemas.microsoft.com/sharepoint/v3/contenttype/forms">
+  <Display>DocumentLibraryForm</Display>
+  <Edit>DocumentLibraryForm</Edit>
+  <New>DocumentLibraryForm</New>
+</FormTemplates>
+</file>
+
 <file path=customXml/item4.xml><?xml version="1.0" encoding="utf-8"?>
+<b:Sources xmlns:b="http://schemas.openxmlformats.org/officeDocument/2006/bibliography" xmlns="http://schemas.openxmlformats.org/officeDocument/2006/bibliography" SelectedStyle="\APASixthEditionOfficeOnline.xsl" StyleName="APA" Version="6"/>
+</file>
+
+<file path=customXml/item5.xml><?xml version="1.0" encoding="utf-8"?>
 <p:properties xmlns:p="http://schemas.microsoft.com/office/2006/metadata/properties" xmlns:xsi="http://www.w3.org/2001/XMLSchema-instance" xmlns:pc="http://schemas.microsoft.com/office/infopath/2007/PartnerControls">
   <documentManagement>
     <TaxCatchAll xmlns="986ec48b-8b63-4faf-9c8b-ec296fe44942" xsi:nil="true"/>
@@ -5191,10 +4267,6 @@
 </p:properties>
 </file>
 
-<file path=customXml/item5.xml><?xml version="1.0" encoding="utf-8"?>
-<b:Sources xmlns:b="http://schemas.openxmlformats.org/officeDocument/2006/bibliography" xmlns="http://schemas.openxmlformats.org/officeDocument/2006/bibliography" SelectedStyle="\APASixthEditionOfficeOnline.xsl" StyleName="APA" Version="6"/>
-</file>
-
 <file path=customXml/itemProps1.xml><?xml version="1.0" encoding="utf-8"?>
 <ds:datastoreItem xmlns:ds="http://schemas.openxmlformats.org/officeDocument/2006/customXml" ds:itemID="{55AF091B-3C7A-41E3-B477-F2FDAA23CFDA}">
   <ds:schemaRefs>
@@ -5204,14 +4276,6 @@
 </file>
 
 <file path=customXml/itemProps2.xml><?xml version="1.0" encoding="utf-8"?>
-<ds:datastoreItem xmlns:ds="http://schemas.openxmlformats.org/officeDocument/2006/customXml" ds:itemID="{48F875FA-1877-450B-8BE9-239A08BD7FFF}">
-  <ds:schemaRefs>
-    <ds:schemaRef ds:uri="http://schemas.microsoft.com/sharepoint/v3/contenttype/forms"/>
-  </ds:schemaRefs>
-</ds:datastoreItem>
-</file>
-
-<file path=customXml/itemProps3.xml><?xml version="1.0" encoding="utf-8"?>
 <ds:datastoreItem xmlns:ds="http://schemas.openxmlformats.org/officeDocument/2006/customXml" ds:itemID="{8387350E-00A1-4FEF-AA0C-B687158F6556}">
   <ds:schemaRefs>
     <ds:schemaRef ds:uri="http://schemas.microsoft.com/office/2006/metadata/contentType"/>
@@ -5230,7 +4294,23 @@
 </ds:datastoreItem>
 </file>
 
+<file path=customXml/itemProps3.xml><?xml version="1.0" encoding="utf-8"?>
+<ds:datastoreItem xmlns:ds="http://schemas.openxmlformats.org/officeDocument/2006/customXml" ds:itemID="{48F875FA-1877-450B-8BE9-239A08BD7FFF}">
+  <ds:schemaRefs>
+    <ds:schemaRef ds:uri="http://schemas.microsoft.com/sharepoint/v3/contenttype/forms"/>
+  </ds:schemaRefs>
+</ds:datastoreItem>
+</file>
+
 <file path=customXml/itemProps4.xml><?xml version="1.0" encoding="utf-8"?>
+<ds:datastoreItem xmlns:ds="http://schemas.openxmlformats.org/officeDocument/2006/customXml" ds:itemID="{1239D6DB-48B6-4B93-998D-8062ED759FFB}">
+  <ds:schemaRefs>
+    <ds:schemaRef ds:uri="http://schemas.openxmlformats.org/officeDocument/2006/bibliography"/>
+  </ds:schemaRefs>
+</ds:datastoreItem>
+</file>
+
+<file path=customXml/itemProps5.xml><?xml version="1.0" encoding="utf-8"?>
 <ds:datastoreItem xmlns:ds="http://schemas.openxmlformats.org/officeDocument/2006/customXml" ds:itemID="{61C56D43-D7F1-4203-B8AE-B5631C33933F}">
   <ds:schemaRefs>
     <ds:schemaRef ds:uri="http://schemas.microsoft.com/office/2006/metadata/properties"/>
@@ -5239,12 +4319,4 @@
     <ds:schemaRef ds:uri="8be4dc1c-ccee-4572-86dc-f3dc6803a9ee"/>
   </ds:schemaRefs>
 </ds:datastoreItem>
-</file>
-
-<file path=customXml/itemProps5.xml><?xml version="1.0" encoding="utf-8"?>
-<ds:datastoreItem xmlns:ds="http://schemas.openxmlformats.org/officeDocument/2006/customXml" ds:itemID="{1239D6DB-48B6-4B93-998D-8062ED759FFB}">
-  <ds:schemaRefs>
-    <ds:schemaRef ds:uri="http://schemas.openxmlformats.org/officeDocument/2006/bibliography"/>
-  </ds:schemaRefs>
-</ds:datastoreItem>
 </file>
</xml_diff>